<commit_message>
CGO con herramienta de verificacion
</commit_message>
<xml_diff>
--- a/SAP/Guía de la aplicación del SAP.docx
+++ b/SAP/Guía de la aplicación del SAP.docx
@@ -558,7 +558,14 @@
         <w:rPr>
           <w:rFonts w:ascii="Arial" w:hAnsi="Arial" w:cs="Arial"/>
         </w:rPr>
-        <w:t xml:space="preserve"> usar solo el primer nombre y</w:t>
+        <w:t xml:space="preserve"> usar solo el </w:t>
+      </w:r>
+      <w:proofErr w:type="gramStart"/>
+      <w:r>
+        <w:rPr>
+          <w:rFonts w:ascii="Arial" w:hAnsi="Arial" w:cs="Arial"/>
+        </w:rPr>
+        <w:t>primer nombre y</w:t>
       </w:r>
       <w:r>
         <w:rPr>
@@ -570,7 +577,14 @@
         <w:rPr>
           <w:rFonts w:ascii="Arial" w:hAnsi="Arial" w:cs="Arial"/>
         </w:rPr>
-        <w:t xml:space="preserve"> apellido de dicha persona y escribirlo todo con letras mayúsculas.</w:t>
+        <w:t xml:space="preserve"> apellido</w:t>
+      </w:r>
+      <w:proofErr w:type="gramEnd"/>
+      <w:r>
+        <w:rPr>
+          <w:rFonts w:ascii="Arial" w:hAnsi="Arial" w:cs="Arial"/>
+        </w:rPr>
+        <w:t xml:space="preserve"> de dicha persona y escribirlo todo con letras mayúsculas.</w:t>
       </w:r>
     </w:p>
     <w:p>
@@ -6381,7 +6395,25 @@
                                 <w:sz w:val="20"/>
                                 <w:szCs w:val="20"/>
                               </w:rPr>
-                              <w:t xml:space="preserve">aplicación procederá a crear un archivo que indique que ese numero de correlativo fue anulado en la carpeta </w:t>
+                              <w:t xml:space="preserve">aplicación procederá a crear un archivo que indique que ese </w:t>
+                            </w:r>
+                            <w:proofErr w:type="spellStart"/>
+                            <w:r>
+                              <w:rPr>
+                                <w:color w:val="000000" w:themeColor="text1"/>
+                                <w:sz w:val="20"/>
+                                <w:szCs w:val="20"/>
+                              </w:rPr>
+                              <w:t>numero</w:t>
+                            </w:r>
+                            <w:proofErr w:type="spellEnd"/>
+                            <w:r>
+                              <w:rPr>
+                                <w:color w:val="000000" w:themeColor="text1"/>
+                                <w:sz w:val="20"/>
+                                <w:szCs w:val="20"/>
+                              </w:rPr>
+                              <w:t xml:space="preserve"> de correlativo fue anulado en la carpeta </w:t>
                             </w:r>
                             <w:r>
                               <w:rPr>
@@ -6754,7 +6786,543 @@
         <mc:AlternateContent>
           <mc:Choice Requires="wps">
             <w:drawing>
-              <wp:anchor distT="0" distB="0" distL="114300" distR="114300" simplePos="0" relativeHeight="251753472" behindDoc="0" locked="0" layoutInCell="1" allowOverlap="1" wp14:anchorId="14693390" wp14:editId="25F516E7">
+              <wp:anchor distT="0" distB="0" distL="114300" distR="114300" simplePos="0" relativeHeight="251752448" behindDoc="0" locked="0" layoutInCell="1" allowOverlap="1" wp14:anchorId="0B45AA6F" wp14:editId="7A954853">
+                <wp:simplePos x="0" y="0"/>
+                <wp:positionH relativeFrom="column">
+                  <wp:posOffset>3987165</wp:posOffset>
+                </wp:positionH>
+                <wp:positionV relativeFrom="paragraph">
+                  <wp:posOffset>-461646</wp:posOffset>
+                </wp:positionV>
+                <wp:extent cx="2635250" cy="2828925"/>
+                <wp:effectExtent l="552450" t="0" r="12700" b="28575"/>
+                <wp:wrapNone/>
+                <wp:docPr id="3" name="Bocadillo: rectángulo 3"/>
+                <wp:cNvGraphicFramePr/>
+                <a:graphic xmlns:a="http://schemas.openxmlformats.org/drawingml/2006/main">
+                  <a:graphicData uri="http://schemas.microsoft.com/office/word/2010/wordprocessingShape">
+                    <wps:wsp>
+                      <wps:cNvSpPr/>
+                      <wps:spPr>
+                        <a:xfrm>
+                          <a:off x="0" y="0"/>
+                          <a:ext cx="2635250" cy="2828925"/>
+                        </a:xfrm>
+                        <a:prstGeom prst="wedgeRectCallout">
+                          <a:avLst>
+                            <a:gd name="adj1" fmla="val -70201"/>
+                            <a:gd name="adj2" fmla="val 46768"/>
+                          </a:avLst>
+                        </a:prstGeom>
+                        <a:solidFill>
+                          <a:schemeClr val="bg2"/>
+                        </a:solidFill>
+                        <a:ln>
+                          <a:solidFill>
+                            <a:srgbClr val="002060"/>
+                          </a:solidFill>
+                        </a:ln>
+                      </wps:spPr>
+                      <wps:style>
+                        <a:lnRef idx="2">
+                          <a:schemeClr val="accent1">
+                            <a:shade val="50000"/>
+                          </a:schemeClr>
+                        </a:lnRef>
+                        <a:fillRef idx="1">
+                          <a:schemeClr val="accent1"/>
+                        </a:fillRef>
+                        <a:effectRef idx="0">
+                          <a:schemeClr val="accent1"/>
+                        </a:effectRef>
+                        <a:fontRef idx="minor">
+                          <a:schemeClr val="lt1"/>
+                        </a:fontRef>
+                      </wps:style>
+                      <wps:txbx>
+                        <w:txbxContent>
+                          <w:p>
+                            <w:pPr>
+                              <w:jc w:val="center"/>
+                              <w:rPr>
+                                <w:rFonts w:ascii="Arial" w:hAnsi="Arial" w:cs="Arial"/>
+                                <w:color w:val="000000" w:themeColor="text1"/>
+                                <w:sz w:val="20"/>
+                                <w:szCs w:val="20"/>
+                              </w:rPr>
+                            </w:pPr>
+                            <w:r>
+                              <w:rPr>
+                                <w:rFonts w:ascii="Arial" w:hAnsi="Arial" w:cs="Arial"/>
+                                <w:color w:val="000000" w:themeColor="text1"/>
+                                <w:sz w:val="20"/>
+                                <w:szCs w:val="20"/>
+                              </w:rPr>
+                              <w:t>El “</w:t>
+                            </w:r>
+                            <w:r>
+                              <w:rPr>
+                                <w:rFonts w:ascii="Arial" w:hAnsi="Arial" w:cs="Arial"/>
+                                <w:i/>
+                                <w:iCs/>
+                                <w:color w:val="000000" w:themeColor="text1"/>
+                                <w:sz w:val="20"/>
+                                <w:szCs w:val="20"/>
+                              </w:rPr>
+                              <w:t>Guardar</w:t>
+                            </w:r>
+                            <w:r>
+                              <w:rPr>
+                                <w:rFonts w:ascii="Arial" w:hAnsi="Arial" w:cs="Arial"/>
+                                <w:color w:val="000000" w:themeColor="text1"/>
+                                <w:sz w:val="20"/>
+                                <w:szCs w:val="20"/>
+                              </w:rPr>
+                              <w:t xml:space="preserve">” es el botón el cual se supone termina el proceso, al presionar este botón creara la orden de servicio final en su SharePoint correspondiente, también guardara en la base de datos la información que </w:t>
+                            </w:r>
+                            <w:r>
+                              <w:rPr>
+                                <w:rFonts w:ascii="Arial" w:hAnsi="Arial" w:cs="Arial"/>
+                                <w:color w:val="000000" w:themeColor="text1"/>
+                                <w:sz w:val="20"/>
+                                <w:szCs w:val="20"/>
+                              </w:rPr>
+                              <w:t xml:space="preserve">se </w:t>
+                            </w:r>
+                            <w:r>
+                              <w:rPr>
+                                <w:rFonts w:ascii="Arial" w:hAnsi="Arial" w:cs="Arial"/>
+                                <w:color w:val="000000" w:themeColor="text1"/>
+                                <w:sz w:val="20"/>
+                                <w:szCs w:val="20"/>
+                              </w:rPr>
+                              <w:t>ingresó</w:t>
+                            </w:r>
+                            <w:r>
+                              <w:rPr>
+                                <w:rFonts w:ascii="Arial" w:hAnsi="Arial" w:cs="Arial"/>
+                                <w:color w:val="000000" w:themeColor="text1"/>
+                                <w:sz w:val="20"/>
+                                <w:szCs w:val="20"/>
+                              </w:rPr>
+                              <w:t xml:space="preserve"> anteriormente </w:t>
+                            </w:r>
+                            <w:r>
+                              <w:rPr>
+                                <w:rFonts w:ascii="Arial" w:hAnsi="Arial" w:cs="Arial"/>
+                                <w:b/>
+                                <w:bCs/>
+                                <w:color w:val="000000" w:themeColor="text1"/>
+                                <w:sz w:val="20"/>
+                                <w:szCs w:val="20"/>
+                              </w:rPr>
+                              <w:t>(por lo que tenemos que ser precavidos con este botón)</w:t>
+                            </w:r>
+                            <w:r>
+                              <w:rPr>
+                                <w:rFonts w:ascii="Arial" w:hAnsi="Arial" w:cs="Arial"/>
+                                <w:color w:val="000000" w:themeColor="text1"/>
+                                <w:sz w:val="20"/>
+                                <w:szCs w:val="20"/>
+                              </w:rPr>
+                              <w:t xml:space="preserve">. </w:t>
+                            </w:r>
+                            <w:r>
+                              <w:rPr>
+                                <w:rFonts w:ascii="Arial" w:hAnsi="Arial" w:cs="Arial"/>
+                                <w:color w:val="000000" w:themeColor="text1"/>
+                                <w:sz w:val="20"/>
+                                <w:szCs w:val="20"/>
+                              </w:rPr>
+                              <w:t xml:space="preserve">Al presionar este botón también se podrá seleccionar el correo del cliente al que se le quiera enviar la OS. </w:t>
+                            </w:r>
+                            <w:r>
+                              <w:rPr>
+                                <w:rFonts w:ascii="Arial" w:hAnsi="Arial" w:cs="Arial"/>
+                                <w:color w:val="000000" w:themeColor="text1"/>
+                                <w:sz w:val="20"/>
+                                <w:szCs w:val="20"/>
+                              </w:rPr>
+                              <w:t xml:space="preserve">Por otro lado, si por error </w:t>
+                            </w:r>
+                            <w:r>
+                              <w:rPr>
+                                <w:rFonts w:ascii="Arial" w:hAnsi="Arial" w:cs="Arial"/>
+                                <w:color w:val="000000" w:themeColor="text1"/>
+                                <w:sz w:val="20"/>
+                                <w:szCs w:val="20"/>
+                              </w:rPr>
+                              <w:t xml:space="preserve">se </w:t>
+                            </w:r>
+                            <w:r>
+                              <w:rPr>
+                                <w:rFonts w:ascii="Arial" w:hAnsi="Arial" w:cs="Arial"/>
+                                <w:color w:val="000000" w:themeColor="text1"/>
+                                <w:sz w:val="20"/>
+                                <w:szCs w:val="20"/>
+                              </w:rPr>
+                              <w:t>olvidó</w:t>
+                            </w:r>
+                            <w:r>
+                              <w:rPr>
+                                <w:rFonts w:ascii="Arial" w:hAnsi="Arial" w:cs="Arial"/>
+                                <w:color w:val="000000" w:themeColor="text1"/>
+                                <w:sz w:val="20"/>
+                                <w:szCs w:val="20"/>
+                              </w:rPr>
+                              <w:t xml:space="preserve"> poner algún servicio el programa permite al usuario regresar y colocar solo el servicio faltante sin tener que volver a ingresar el resto de </w:t>
+                            </w:r>
+                            <w:r>
+                              <w:rPr>
+                                <w:rFonts w:ascii="Arial" w:hAnsi="Arial" w:cs="Arial"/>
+                                <w:color w:val="000000" w:themeColor="text1"/>
+                                <w:sz w:val="20"/>
+                                <w:szCs w:val="20"/>
+                              </w:rPr>
+                              <w:t>los servicios</w:t>
+                            </w:r>
+                            <w:r>
+                              <w:rPr>
+                                <w:rFonts w:ascii="Arial" w:hAnsi="Arial" w:cs="Arial"/>
+                                <w:color w:val="000000" w:themeColor="text1"/>
+                                <w:sz w:val="20"/>
+                                <w:szCs w:val="20"/>
+                              </w:rPr>
+                              <w:t xml:space="preserve"> de nuevo</w:t>
+                            </w:r>
+                            <w:r>
+                              <w:rPr>
+                                <w:rFonts w:ascii="Arial" w:hAnsi="Arial" w:cs="Arial"/>
+                                <w:color w:val="000000" w:themeColor="text1"/>
+                                <w:sz w:val="20"/>
+                                <w:szCs w:val="20"/>
+                              </w:rPr>
+                              <w:t>, volvemos a presionar “</w:t>
+                            </w:r>
+                            <w:r>
+                              <w:rPr>
+                                <w:rFonts w:ascii="Arial" w:hAnsi="Arial" w:cs="Arial"/>
+                                <w:i/>
+                                <w:iCs/>
+                                <w:color w:val="000000" w:themeColor="text1"/>
+                                <w:sz w:val="20"/>
+                                <w:szCs w:val="20"/>
+                              </w:rPr>
+                              <w:t>Guardar</w:t>
+                            </w:r>
+                            <w:r>
+                              <w:rPr>
+                                <w:rFonts w:ascii="Arial" w:hAnsi="Arial" w:cs="Arial"/>
+                                <w:color w:val="000000" w:themeColor="text1"/>
+                                <w:sz w:val="20"/>
+                                <w:szCs w:val="20"/>
+                              </w:rPr>
+                              <w:t xml:space="preserve">” </w:t>
+                            </w:r>
+                            <w:r>
+                              <w:rPr>
+                                <w:rFonts w:ascii="Arial" w:hAnsi="Arial" w:cs="Arial"/>
+                                <w:color w:val="000000" w:themeColor="text1"/>
+                                <w:sz w:val="20"/>
+                                <w:szCs w:val="20"/>
+                              </w:rPr>
+                              <w:t xml:space="preserve">y el archivo se actualizara con la nueva información. </w:t>
+                            </w:r>
+                            <w:r>
+                              <w:rPr>
+                                <w:rFonts w:ascii="Arial" w:hAnsi="Arial" w:cs="Arial"/>
+                                <w:color w:val="000000" w:themeColor="text1"/>
+                                <w:sz w:val="20"/>
+                                <w:szCs w:val="20"/>
+                              </w:rPr>
+                              <w:t xml:space="preserve"> </w:t>
+                            </w:r>
+                          </w:p>
+                        </w:txbxContent>
+                      </wps:txbx>
+                      <wps:bodyPr rot="0" spcFirstLastPara="0" vertOverflow="overflow" horzOverflow="overflow" vert="horz" wrap="square" lIns="91440" tIns="45720" rIns="91440" bIns="45720" numCol="1" spcCol="0" rtlCol="0" fromWordArt="0" anchor="ctr" anchorCtr="0" forceAA="0" compatLnSpc="1">
+                        <a:prstTxWarp prst="textNoShape">
+                          <a:avLst/>
+                        </a:prstTxWarp>
+                        <a:noAutofit/>
+                      </wps:bodyPr>
+                    </wps:wsp>
+                  </a:graphicData>
+                </a:graphic>
+                <wp14:sizeRelH relativeFrom="margin">
+                  <wp14:pctWidth>0</wp14:pctWidth>
+                </wp14:sizeRelH>
+                <wp14:sizeRelV relativeFrom="margin">
+                  <wp14:pctHeight>0</wp14:pctHeight>
+                </wp14:sizeRelV>
+              </wp:anchor>
+            </w:drawing>
+          </mc:Choice>
+          <mc:Fallback>
+            <w:pict>
+              <v:shapetype w14:anchorId="0B45AA6F" id="_x0000_t61" coordsize="21600,21600" o:spt="61" adj="1350,25920" path="m,l0@8@12@24,0@9,,21600@6,21600@15@27@7,21600,21600,21600,21600@9@18@30,21600@8,21600,0@7,0@21@33@6,xe">
+                <v:stroke joinstyle="miter"/>
+                <v:formulas>
+                  <v:f eqn="sum 10800 0 #0"/>
+                  <v:f eqn="sum 10800 0 #1"/>
+                  <v:f eqn="sum #0 0 #1"/>
+                  <v:f eqn="sum @0 @1 0"/>
+                  <v:f eqn="sum 21600 0 #0"/>
+                  <v:f eqn="sum 21600 0 #1"/>
+                  <v:f eqn="if @0 3600 12600"/>
+                  <v:f eqn="if @0 9000 18000"/>
+                  <v:f eqn="if @1 3600 12600"/>
+                  <v:f eqn="if @1 9000 18000"/>
+                  <v:f eqn="if @2 0 #0"/>
+                  <v:f eqn="if @3 @10 0"/>
+                  <v:f eqn="if #0 0 @11"/>
+                  <v:f eqn="if @2 @6 #0"/>
+                  <v:f eqn="if @3 @6 @13"/>
+                  <v:f eqn="if @5 @6 @14"/>
+                  <v:f eqn="if @2 #0 21600"/>
+                  <v:f eqn="if @3 21600 @16"/>
+                  <v:f eqn="if @4 21600 @17"/>
+                  <v:f eqn="if @2 #0 @6"/>
+                  <v:f eqn="if @3 @19 @6"/>
+                  <v:f eqn="if #1 @6 @20"/>
+                  <v:f eqn="if @2 @8 #1"/>
+                  <v:f eqn="if @3 @22 @8"/>
+                  <v:f eqn="if #0 @8 @23"/>
+                  <v:f eqn="if @2 21600 #1"/>
+                  <v:f eqn="if @3 21600 @25"/>
+                  <v:f eqn="if @5 21600 @26"/>
+                  <v:f eqn="if @2 #1 @8"/>
+                  <v:f eqn="if @3 @8 @28"/>
+                  <v:f eqn="if @4 @8 @29"/>
+                  <v:f eqn="if @2 #1 0"/>
+                  <v:f eqn="if @3 @31 0"/>
+                  <v:f eqn="if #1 0 @32"/>
+                  <v:f eqn="val #0"/>
+                  <v:f eqn="val #1"/>
+                </v:formulas>
+                <v:path o:connecttype="custom" o:connectlocs="10800,0;0,10800;10800,21600;21600,10800;@34,@35"/>
+                <v:handles>
+                  <v:h position="#0,#1"/>
+                </v:handles>
+              </v:shapetype>
+              <v:shape id="Bocadillo: rectángulo 3" o:spid="_x0000_s1037" type="#_x0000_t61" style="position:absolute;left:0;text-align:left;margin-left:313.95pt;margin-top:-36.35pt;width:207.5pt;height:222.75pt;z-index:251752448;visibility:visible;mso-wrap-style:square;mso-width-percent:0;mso-height-percent:0;mso-wrap-distance-left:9pt;mso-wrap-distance-top:0;mso-wrap-distance-right:9pt;mso-wrap-distance-bottom:0;mso-position-horizontal:absolute;mso-position-horizontal-relative:text;mso-position-vertical:absolute;mso-position-vertical-relative:text;mso-width-percent:0;mso-height-percent:0;mso-width-relative:margin;mso-height-relative:margin;v-text-anchor:middle" o:gfxdata="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" adj="-4363,20902" fillcolor="#e7e6e6 [3214]" strokecolor="#002060" strokeweight="1pt">
+                <v:textbox>
+                  <w:txbxContent>
+                    <w:p>
+                      <w:pPr>
+                        <w:jc w:val="center"/>
+                        <w:rPr>
+                          <w:rFonts w:ascii="Arial" w:hAnsi="Arial" w:cs="Arial"/>
+                          <w:color w:val="000000" w:themeColor="text1"/>
+                          <w:sz w:val="20"/>
+                          <w:szCs w:val="20"/>
+                        </w:rPr>
+                      </w:pPr>
+                      <w:r>
+                        <w:rPr>
+                          <w:rFonts w:ascii="Arial" w:hAnsi="Arial" w:cs="Arial"/>
+                          <w:color w:val="000000" w:themeColor="text1"/>
+                          <w:sz w:val="20"/>
+                          <w:szCs w:val="20"/>
+                        </w:rPr>
+                        <w:t>El “</w:t>
+                      </w:r>
+                      <w:r>
+                        <w:rPr>
+                          <w:rFonts w:ascii="Arial" w:hAnsi="Arial" w:cs="Arial"/>
+                          <w:i/>
+                          <w:iCs/>
+                          <w:color w:val="000000" w:themeColor="text1"/>
+                          <w:sz w:val="20"/>
+                          <w:szCs w:val="20"/>
+                        </w:rPr>
+                        <w:t>Guardar</w:t>
+                      </w:r>
+                      <w:r>
+                        <w:rPr>
+                          <w:rFonts w:ascii="Arial" w:hAnsi="Arial" w:cs="Arial"/>
+                          <w:color w:val="000000" w:themeColor="text1"/>
+                          <w:sz w:val="20"/>
+                          <w:szCs w:val="20"/>
+                        </w:rPr>
+                        <w:t xml:space="preserve">” es el botón el cual se supone termina el proceso, al presionar este botón creara la orden de servicio final en su SharePoint correspondiente, también guardara en la base de datos la información que </w:t>
+                      </w:r>
+                      <w:r>
+                        <w:rPr>
+                          <w:rFonts w:ascii="Arial" w:hAnsi="Arial" w:cs="Arial"/>
+                          <w:color w:val="000000" w:themeColor="text1"/>
+                          <w:sz w:val="20"/>
+                          <w:szCs w:val="20"/>
+                        </w:rPr>
+                        <w:t xml:space="preserve">se </w:t>
+                      </w:r>
+                      <w:r>
+                        <w:rPr>
+                          <w:rFonts w:ascii="Arial" w:hAnsi="Arial" w:cs="Arial"/>
+                          <w:color w:val="000000" w:themeColor="text1"/>
+                          <w:sz w:val="20"/>
+                          <w:szCs w:val="20"/>
+                        </w:rPr>
+                        <w:t>ingresó</w:t>
+                      </w:r>
+                      <w:r>
+                        <w:rPr>
+                          <w:rFonts w:ascii="Arial" w:hAnsi="Arial" w:cs="Arial"/>
+                          <w:color w:val="000000" w:themeColor="text1"/>
+                          <w:sz w:val="20"/>
+                          <w:szCs w:val="20"/>
+                        </w:rPr>
+                        <w:t xml:space="preserve"> anteriormente </w:t>
+                      </w:r>
+                      <w:r>
+                        <w:rPr>
+                          <w:rFonts w:ascii="Arial" w:hAnsi="Arial" w:cs="Arial"/>
+                          <w:b/>
+                          <w:bCs/>
+                          <w:color w:val="000000" w:themeColor="text1"/>
+                          <w:sz w:val="20"/>
+                          <w:szCs w:val="20"/>
+                        </w:rPr>
+                        <w:t>(por lo que tenemos que ser precavidos con este botón)</w:t>
+                      </w:r>
+                      <w:r>
+                        <w:rPr>
+                          <w:rFonts w:ascii="Arial" w:hAnsi="Arial" w:cs="Arial"/>
+                          <w:color w:val="000000" w:themeColor="text1"/>
+                          <w:sz w:val="20"/>
+                          <w:szCs w:val="20"/>
+                        </w:rPr>
+                        <w:t xml:space="preserve">. </w:t>
+                      </w:r>
+                      <w:r>
+                        <w:rPr>
+                          <w:rFonts w:ascii="Arial" w:hAnsi="Arial" w:cs="Arial"/>
+                          <w:color w:val="000000" w:themeColor="text1"/>
+                          <w:sz w:val="20"/>
+                          <w:szCs w:val="20"/>
+                        </w:rPr>
+                        <w:t xml:space="preserve">Al presionar este botón también se podrá seleccionar el correo del cliente al que se le quiera enviar la OS. </w:t>
+                      </w:r>
+                      <w:r>
+                        <w:rPr>
+                          <w:rFonts w:ascii="Arial" w:hAnsi="Arial" w:cs="Arial"/>
+                          <w:color w:val="000000" w:themeColor="text1"/>
+                          <w:sz w:val="20"/>
+                          <w:szCs w:val="20"/>
+                        </w:rPr>
+                        <w:t xml:space="preserve">Por otro lado, si por error </w:t>
+                      </w:r>
+                      <w:r>
+                        <w:rPr>
+                          <w:rFonts w:ascii="Arial" w:hAnsi="Arial" w:cs="Arial"/>
+                          <w:color w:val="000000" w:themeColor="text1"/>
+                          <w:sz w:val="20"/>
+                          <w:szCs w:val="20"/>
+                        </w:rPr>
+                        <w:t xml:space="preserve">se </w:t>
+                      </w:r>
+                      <w:r>
+                        <w:rPr>
+                          <w:rFonts w:ascii="Arial" w:hAnsi="Arial" w:cs="Arial"/>
+                          <w:color w:val="000000" w:themeColor="text1"/>
+                          <w:sz w:val="20"/>
+                          <w:szCs w:val="20"/>
+                        </w:rPr>
+                        <w:t>olvidó</w:t>
+                      </w:r>
+                      <w:r>
+                        <w:rPr>
+                          <w:rFonts w:ascii="Arial" w:hAnsi="Arial" w:cs="Arial"/>
+                          <w:color w:val="000000" w:themeColor="text1"/>
+                          <w:sz w:val="20"/>
+                          <w:szCs w:val="20"/>
+                        </w:rPr>
+                        <w:t xml:space="preserve"> poner algún servicio el programa permite al usuario regresar y colocar solo el servicio faltante sin tener que volver a ingresar el resto de </w:t>
+                      </w:r>
+                      <w:r>
+                        <w:rPr>
+                          <w:rFonts w:ascii="Arial" w:hAnsi="Arial" w:cs="Arial"/>
+                          <w:color w:val="000000" w:themeColor="text1"/>
+                          <w:sz w:val="20"/>
+                          <w:szCs w:val="20"/>
+                        </w:rPr>
+                        <w:t>los servicios</w:t>
+                      </w:r>
+                      <w:r>
+                        <w:rPr>
+                          <w:rFonts w:ascii="Arial" w:hAnsi="Arial" w:cs="Arial"/>
+                          <w:color w:val="000000" w:themeColor="text1"/>
+                          <w:sz w:val="20"/>
+                          <w:szCs w:val="20"/>
+                        </w:rPr>
+                        <w:t xml:space="preserve"> de nuevo</w:t>
+                      </w:r>
+                      <w:r>
+                        <w:rPr>
+                          <w:rFonts w:ascii="Arial" w:hAnsi="Arial" w:cs="Arial"/>
+                          <w:color w:val="000000" w:themeColor="text1"/>
+                          <w:sz w:val="20"/>
+                          <w:szCs w:val="20"/>
+                        </w:rPr>
+                        <w:t>, volvemos a presionar “</w:t>
+                      </w:r>
+                      <w:r>
+                        <w:rPr>
+                          <w:rFonts w:ascii="Arial" w:hAnsi="Arial" w:cs="Arial"/>
+                          <w:i/>
+                          <w:iCs/>
+                          <w:color w:val="000000" w:themeColor="text1"/>
+                          <w:sz w:val="20"/>
+                          <w:szCs w:val="20"/>
+                        </w:rPr>
+                        <w:t>Guardar</w:t>
+                      </w:r>
+                      <w:r>
+                        <w:rPr>
+                          <w:rFonts w:ascii="Arial" w:hAnsi="Arial" w:cs="Arial"/>
+                          <w:color w:val="000000" w:themeColor="text1"/>
+                          <w:sz w:val="20"/>
+                          <w:szCs w:val="20"/>
+                        </w:rPr>
+                        <w:t xml:space="preserve">” </w:t>
+                      </w:r>
+                      <w:r>
+                        <w:rPr>
+                          <w:rFonts w:ascii="Arial" w:hAnsi="Arial" w:cs="Arial"/>
+                          <w:color w:val="000000" w:themeColor="text1"/>
+                          <w:sz w:val="20"/>
+                          <w:szCs w:val="20"/>
+                        </w:rPr>
+                        <w:t xml:space="preserve">y el archivo se actualizara con la nueva información. </w:t>
+                      </w:r>
+                      <w:r>
+                        <w:rPr>
+                          <w:rFonts w:ascii="Arial" w:hAnsi="Arial" w:cs="Arial"/>
+                          <w:color w:val="000000" w:themeColor="text1"/>
+                          <w:sz w:val="20"/>
+                          <w:szCs w:val="20"/>
+                        </w:rPr>
+                        <w:t xml:space="preserve"> </w:t>
+                      </w:r>
+                    </w:p>
+                  </w:txbxContent>
+                </v:textbox>
+              </v:shape>
+            </w:pict>
+          </mc:Fallback>
+        </mc:AlternateContent>
+      </w:r>
+      <w:r>
+        <w:rPr>
+          <w:rFonts w:ascii="Arial" w:hAnsi="Arial" w:cs="Arial"/>
+          <w:noProof/>
+          <w:sz w:val="24"/>
+          <w:szCs w:val="24"/>
+        </w:rPr>
+        <mc:AlternateContent>
+          <mc:Choice Requires="wps">
+            <w:drawing>
+              <wp:anchor distT="0" distB="0" distL="114300" distR="114300" simplePos="0" relativeHeight="251753472" behindDoc="0" locked="0" layoutInCell="1" allowOverlap="1" wp14:anchorId="14693390" wp14:editId="525E7ECD">
                 <wp:simplePos x="0" y="0"/>
                 <wp:positionH relativeFrom="column">
                   <wp:posOffset>-838595</wp:posOffset>
@@ -6920,7 +7488,27 @@
                                 <w:sz w:val="20"/>
                                 <w:szCs w:val="20"/>
                               </w:rPr>
-                              <w:t xml:space="preserve"> nuestro one drive para que </w:t>
+                              <w:t xml:space="preserve"> nuestro </w:t>
+                            </w:r>
+                            <w:proofErr w:type="spellStart"/>
+                            <w:r>
+                              <w:rPr>
+                                <w:rFonts w:ascii="Arial" w:hAnsi="Arial" w:cs="Arial"/>
+                                <w:color w:val="000000" w:themeColor="text1"/>
+                                <w:sz w:val="20"/>
+                                <w:szCs w:val="20"/>
+                              </w:rPr>
+                              <w:t>one</w:t>
+                            </w:r>
+                            <w:proofErr w:type="spellEnd"/>
+                            <w:r>
+                              <w:rPr>
+                                <w:rFonts w:ascii="Arial" w:hAnsi="Arial" w:cs="Arial"/>
+                                <w:color w:val="000000" w:themeColor="text1"/>
+                                <w:sz w:val="20"/>
+                                <w:szCs w:val="20"/>
+                              </w:rPr>
+                              <w:t xml:space="preserve"> drive para que </w:t>
                             </w:r>
                             <w:r>
                               <w:rPr>
@@ -7016,7 +7604,29 @@
                                 <w:sz w:val="20"/>
                                 <w:szCs w:val="20"/>
                               </w:rPr>
-                              <w:t xml:space="preserve"> una ventana emergente para enviar el archivo por correo, esa herramienta se explica en la sección de herramientas se</w:t>
+                              <w:t xml:space="preserve"> una ventana emergente para enviar el archivo por correo</w:t>
+                            </w:r>
+                            <w:r>
+                              <w:rPr>
+                                <w:rFonts w:ascii="Arial" w:hAnsi="Arial" w:cs="Arial"/>
+                                <w:b/>
+                                <w:bCs/>
+                                <w:color w:val="000000" w:themeColor="text1"/>
+                                <w:sz w:val="20"/>
+                                <w:szCs w:val="20"/>
+                              </w:rPr>
+                              <w:t xml:space="preserve"> al colaborador que lleno la OS</w:t>
+                            </w:r>
+                            <w:r>
+                              <w:rPr>
+                                <w:rFonts w:ascii="Arial" w:hAnsi="Arial" w:cs="Arial"/>
+                                <w:b/>
+                                <w:bCs/>
+                                <w:color w:val="000000" w:themeColor="text1"/>
+                                <w:sz w:val="20"/>
+                                <w:szCs w:val="20"/>
+                              </w:rPr>
+                              <w:t>, esa herramienta se explica en la sección de herramientas se</w:t>
                             </w:r>
                             <w:r>
                               <w:rPr>
@@ -7074,7 +7684,7 @@
           </mc:Choice>
           <mc:Fallback>
             <w:pict>
-              <v:shape w14:anchorId="14693390" id="Bocadillo: rectángulo 2" o:spid="_x0000_s1037" type="#_x0000_t61" style="position:absolute;left:0;text-align:left;margin-left:-66.05pt;margin-top:-30.1pt;width:198.25pt;height:188.7pt;z-index:251753472;visibility:visible;mso-wrap-style:square;mso-width-percent:0;mso-height-percent:0;mso-wrap-distance-left:9pt;mso-wrap-distance-top:0;mso-wrap-distance-right:9pt;mso-wrap-distance-bottom:0;mso-position-horizontal:absolute;mso-position-horizontal-relative:text;mso-position-vertical:absolute;mso-position-vertical-relative:text;mso-width-percent:0;mso-height-percent:0;mso-width-relative:margin;mso-height-relative:margin;v-text-anchor:middle" o:gfxdata="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" adj="25905,20815" fillcolor="#e7e6e6 [3214]" strokecolor="#002060" strokeweight="1pt">
+              <v:shape w14:anchorId="14693390" id="Bocadillo: rectángulo 2" o:spid="_x0000_s1038" type="#_x0000_t61" style="position:absolute;left:0;text-align:left;margin-left:-66.05pt;margin-top:-30.1pt;width:198.25pt;height:188.7pt;z-index:251753472;visibility:visible;mso-wrap-style:square;mso-width-percent:0;mso-height-percent:0;mso-wrap-distance-left:9pt;mso-wrap-distance-top:0;mso-wrap-distance-right:9pt;mso-wrap-distance-bottom:0;mso-position-horizontal:absolute;mso-position-horizontal-relative:text;mso-position-vertical:absolute;mso-position-vertical-relative:text;mso-width-percent:0;mso-height-percent:0;mso-width-relative:margin;mso-height-relative:margin;v-text-anchor:middle" o:gfxdata="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" adj="25905,20815" fillcolor="#e7e6e6 [3214]" strokecolor="#002060" strokeweight="1pt">
                 <v:textbox>
                   <w:txbxContent>
                     <w:p>
@@ -7188,7 +7798,27 @@
                           <w:sz w:val="20"/>
                           <w:szCs w:val="20"/>
                         </w:rPr>
-                        <w:t xml:space="preserve"> nuestro one drive para que </w:t>
+                        <w:t xml:space="preserve"> nuestro </w:t>
+                      </w:r>
+                      <w:proofErr w:type="spellStart"/>
+                      <w:r>
+                        <w:rPr>
+                          <w:rFonts w:ascii="Arial" w:hAnsi="Arial" w:cs="Arial"/>
+                          <w:color w:val="000000" w:themeColor="text1"/>
+                          <w:sz w:val="20"/>
+                          <w:szCs w:val="20"/>
+                        </w:rPr>
+                        <w:t>one</w:t>
+                      </w:r>
+                      <w:proofErr w:type="spellEnd"/>
+                      <w:r>
+                        <w:rPr>
+                          <w:rFonts w:ascii="Arial" w:hAnsi="Arial" w:cs="Arial"/>
+                          <w:color w:val="000000" w:themeColor="text1"/>
+                          <w:sz w:val="20"/>
+                          <w:szCs w:val="20"/>
+                        </w:rPr>
+                        <w:t xml:space="preserve"> drive para que </w:t>
                       </w:r>
                       <w:r>
                         <w:rPr>
@@ -7284,7 +7914,7 @@
                           <w:sz w:val="20"/>
                           <w:szCs w:val="20"/>
                         </w:rPr>
-                        <w:t xml:space="preserve"> una ventana emergente para enviar el archivo por correo, esa herramienta se explica en la sección de herramientas se</w:t>
+                        <w:t xml:space="preserve"> una ventana emergente para enviar el archivo por correo</w:t>
                       </w:r>
                       <w:r>
                         <w:rPr>
@@ -7295,7 +7925,7 @@
                           <w:sz w:val="20"/>
                           <w:szCs w:val="20"/>
                         </w:rPr>
-                        <w:t>c</w:t>
+                        <w:t xml:space="preserve"> al colaborador que lleno la OS</w:t>
                       </w:r>
                       <w:r>
                         <w:rPr>
@@ -7306,7 +7936,7 @@
                           <w:sz w:val="20"/>
                           <w:szCs w:val="20"/>
                         </w:rPr>
-                        <w:t>undarias</w:t>
+                        <w:t>, esa herramienta se explica en la sección de herramientas se</w:t>
                       </w:r>
                       <w:r>
                         <w:rPr>
@@ -7317,359 +7947,7 @@
                           <w:sz w:val="20"/>
                           <w:szCs w:val="20"/>
                         </w:rPr>
-                        <w:t>.</w:t>
-                      </w:r>
-                    </w:p>
-                  </w:txbxContent>
-                </v:textbox>
-              </v:shape>
-            </w:pict>
-          </mc:Fallback>
-        </mc:AlternateContent>
-      </w:r>
-      <w:r>
-        <w:rPr>
-          <w:rFonts w:ascii="Arial" w:hAnsi="Arial" w:cs="Arial"/>
-          <w:noProof/>
-          <w:sz w:val="24"/>
-          <w:szCs w:val="24"/>
-        </w:rPr>
-        <mc:AlternateContent>
-          <mc:Choice Requires="wps">
-            <w:drawing>
-              <wp:anchor distT="0" distB="0" distL="114300" distR="114300" simplePos="0" relativeHeight="251752448" behindDoc="0" locked="0" layoutInCell="1" allowOverlap="1" wp14:anchorId="0B45AA6F" wp14:editId="2E1660D4">
-                <wp:simplePos x="0" y="0"/>
-                <wp:positionH relativeFrom="column">
-                  <wp:posOffset>3983355</wp:posOffset>
-                </wp:positionH>
-                <wp:positionV relativeFrom="paragraph">
-                  <wp:posOffset>-463814</wp:posOffset>
-                </wp:positionV>
-                <wp:extent cx="2635250" cy="2482850"/>
-                <wp:effectExtent l="552450" t="0" r="12700" b="12700"/>
-                <wp:wrapNone/>
-                <wp:docPr id="3" name="Bocadillo: rectángulo 3"/>
-                <wp:cNvGraphicFramePr/>
-                <a:graphic xmlns:a="http://schemas.openxmlformats.org/drawingml/2006/main">
-                  <a:graphicData uri="http://schemas.microsoft.com/office/word/2010/wordprocessingShape">
-                    <wps:wsp>
-                      <wps:cNvSpPr/>
-                      <wps:spPr>
-                        <a:xfrm>
-                          <a:off x="0" y="0"/>
-                          <a:ext cx="2635250" cy="2482850"/>
-                        </a:xfrm>
-                        <a:prstGeom prst="wedgeRectCallout">
-                          <a:avLst>
-                            <a:gd name="adj1" fmla="val -70201"/>
-                            <a:gd name="adj2" fmla="val 46768"/>
-                          </a:avLst>
-                        </a:prstGeom>
-                        <a:solidFill>
-                          <a:schemeClr val="bg2"/>
-                        </a:solidFill>
-                        <a:ln>
-                          <a:solidFill>
-                            <a:srgbClr val="002060"/>
-                          </a:solidFill>
-                        </a:ln>
-                      </wps:spPr>
-                      <wps:style>
-                        <a:lnRef idx="2">
-                          <a:schemeClr val="accent1">
-                            <a:shade val="50000"/>
-                          </a:schemeClr>
-                        </a:lnRef>
-                        <a:fillRef idx="1">
-                          <a:schemeClr val="accent1"/>
-                        </a:fillRef>
-                        <a:effectRef idx="0">
-                          <a:schemeClr val="accent1"/>
-                        </a:effectRef>
-                        <a:fontRef idx="minor">
-                          <a:schemeClr val="lt1"/>
-                        </a:fontRef>
-                      </wps:style>
-                      <wps:txbx>
-                        <w:txbxContent>
-                          <w:p>
-                            <w:pPr>
-                              <w:jc w:val="center"/>
-                              <w:rPr>
-                                <w:rFonts w:ascii="Arial" w:hAnsi="Arial" w:cs="Arial"/>
-                                <w:color w:val="000000" w:themeColor="text1"/>
-                                <w:sz w:val="20"/>
-                                <w:szCs w:val="20"/>
-                              </w:rPr>
-                            </w:pPr>
-                            <w:r>
-                              <w:rPr>
-                                <w:rFonts w:ascii="Arial" w:hAnsi="Arial" w:cs="Arial"/>
-                                <w:color w:val="000000" w:themeColor="text1"/>
-                                <w:sz w:val="20"/>
-                                <w:szCs w:val="20"/>
-                              </w:rPr>
-                              <w:t>El “</w:t>
-                            </w:r>
-                            <w:r>
-                              <w:rPr>
-                                <w:rFonts w:ascii="Arial" w:hAnsi="Arial" w:cs="Arial"/>
-                                <w:i/>
-                                <w:iCs/>
-                                <w:color w:val="000000" w:themeColor="text1"/>
-                                <w:sz w:val="20"/>
-                                <w:szCs w:val="20"/>
-                              </w:rPr>
-                              <w:t>Guardar</w:t>
-                            </w:r>
-                            <w:r>
-                              <w:rPr>
-                                <w:rFonts w:ascii="Arial" w:hAnsi="Arial" w:cs="Arial"/>
-                                <w:color w:val="000000" w:themeColor="text1"/>
-                                <w:sz w:val="20"/>
-                                <w:szCs w:val="20"/>
-                              </w:rPr>
-                              <w:t xml:space="preserve">” es el botón el cual se supone termina el proceso, al presionar este botón creara la orden de servicio final en su SharePoint correspondiente, también guardara en la base de datos la información que </w:t>
-                            </w:r>
-                            <w:r>
-                              <w:rPr>
-                                <w:rFonts w:ascii="Arial" w:hAnsi="Arial" w:cs="Arial"/>
-                                <w:color w:val="000000" w:themeColor="text1"/>
-                                <w:sz w:val="20"/>
-                                <w:szCs w:val="20"/>
-                              </w:rPr>
-                              <w:t xml:space="preserve">se </w:t>
-                            </w:r>
-                            <w:r>
-                              <w:rPr>
-                                <w:rFonts w:ascii="Arial" w:hAnsi="Arial" w:cs="Arial"/>
-                                <w:color w:val="000000" w:themeColor="text1"/>
-                                <w:sz w:val="20"/>
-                                <w:szCs w:val="20"/>
-                              </w:rPr>
-                              <w:t>ingresó</w:t>
-                            </w:r>
-                            <w:r>
-                              <w:rPr>
-                                <w:rFonts w:ascii="Arial" w:hAnsi="Arial" w:cs="Arial"/>
-                                <w:color w:val="000000" w:themeColor="text1"/>
-                                <w:sz w:val="20"/>
-                                <w:szCs w:val="20"/>
-                              </w:rPr>
-                              <w:t xml:space="preserve"> anteriormente </w:t>
-                            </w:r>
-                            <w:r>
-                              <w:rPr>
-                                <w:rFonts w:ascii="Arial" w:hAnsi="Arial" w:cs="Arial"/>
-                                <w:b/>
-                                <w:bCs/>
-                                <w:color w:val="000000" w:themeColor="text1"/>
-                                <w:sz w:val="20"/>
-                                <w:szCs w:val="20"/>
-                              </w:rPr>
-                              <w:t>(por lo que tenemos que ser precavidos con este botón)</w:t>
-                            </w:r>
-                            <w:r>
-                              <w:rPr>
-                                <w:rFonts w:ascii="Arial" w:hAnsi="Arial" w:cs="Arial"/>
-                                <w:color w:val="000000" w:themeColor="text1"/>
-                                <w:sz w:val="20"/>
-                                <w:szCs w:val="20"/>
-                              </w:rPr>
-                              <w:t xml:space="preserve">. Por otro lado, si por error </w:t>
-                            </w:r>
-                            <w:r>
-                              <w:rPr>
-                                <w:rFonts w:ascii="Arial" w:hAnsi="Arial" w:cs="Arial"/>
-                                <w:color w:val="000000" w:themeColor="text1"/>
-                                <w:sz w:val="20"/>
-                                <w:szCs w:val="20"/>
-                              </w:rPr>
-                              <w:t xml:space="preserve">se </w:t>
-                            </w:r>
-                            <w:r>
-                              <w:rPr>
-                                <w:rFonts w:ascii="Arial" w:hAnsi="Arial" w:cs="Arial"/>
-                                <w:color w:val="000000" w:themeColor="text1"/>
-                                <w:sz w:val="20"/>
-                                <w:szCs w:val="20"/>
-                              </w:rPr>
-                              <w:t>olvid</w:t>
-                            </w:r>
-                            <w:r>
-                              <w:rPr>
-                                <w:rFonts w:ascii="Arial" w:hAnsi="Arial" w:cs="Arial"/>
-                                <w:color w:val="000000" w:themeColor="text1"/>
-                                <w:sz w:val="20"/>
-                                <w:szCs w:val="20"/>
-                              </w:rPr>
-                              <w:t>o</w:t>
-                            </w:r>
-                            <w:r>
-                              <w:rPr>
-                                <w:rFonts w:ascii="Arial" w:hAnsi="Arial" w:cs="Arial"/>
-                                <w:color w:val="000000" w:themeColor="text1"/>
-                                <w:sz w:val="20"/>
-                                <w:szCs w:val="20"/>
-                              </w:rPr>
-                              <w:t xml:space="preserve"> poner algún servicio el programa permite al usuario regresar y colocar solo el servicio faltante sin tener que volver a ingresar el resto de </w:t>
-                            </w:r>
-                            <w:r>
-                              <w:rPr>
-                                <w:rFonts w:ascii="Arial" w:hAnsi="Arial" w:cs="Arial"/>
-                                <w:color w:val="000000" w:themeColor="text1"/>
-                                <w:sz w:val="20"/>
-                                <w:szCs w:val="20"/>
-                              </w:rPr>
-                              <w:t>los servicios</w:t>
-                            </w:r>
-                            <w:r>
-                              <w:rPr>
-                                <w:rFonts w:ascii="Arial" w:hAnsi="Arial" w:cs="Arial"/>
-                                <w:color w:val="000000" w:themeColor="text1"/>
-                                <w:sz w:val="20"/>
-                                <w:szCs w:val="20"/>
-                              </w:rPr>
-                              <w:t xml:space="preserve"> de nuevo</w:t>
-                            </w:r>
-                            <w:r>
-                              <w:rPr>
-                                <w:rFonts w:ascii="Arial" w:hAnsi="Arial" w:cs="Arial"/>
-                                <w:color w:val="000000" w:themeColor="text1"/>
-                                <w:sz w:val="20"/>
-                                <w:szCs w:val="20"/>
-                              </w:rPr>
-                              <w:t>, volvemos a presionar “</w:t>
-                            </w:r>
-                            <w:r>
-                              <w:rPr>
-                                <w:rFonts w:ascii="Arial" w:hAnsi="Arial" w:cs="Arial"/>
-                                <w:i/>
-                                <w:iCs/>
-                                <w:color w:val="000000" w:themeColor="text1"/>
-                                <w:sz w:val="20"/>
-                                <w:szCs w:val="20"/>
-                              </w:rPr>
-                              <w:t>Guardar</w:t>
-                            </w:r>
-                            <w:r>
-                              <w:rPr>
-                                <w:rFonts w:ascii="Arial" w:hAnsi="Arial" w:cs="Arial"/>
-                                <w:color w:val="000000" w:themeColor="text1"/>
-                                <w:sz w:val="20"/>
-                                <w:szCs w:val="20"/>
-                              </w:rPr>
-                              <w:t xml:space="preserve">” </w:t>
-                            </w:r>
-                            <w:r>
-                              <w:rPr>
-                                <w:rFonts w:ascii="Arial" w:hAnsi="Arial" w:cs="Arial"/>
-                                <w:color w:val="000000" w:themeColor="text1"/>
-                                <w:sz w:val="20"/>
-                                <w:szCs w:val="20"/>
-                              </w:rPr>
-                              <w:t xml:space="preserve">y el archivo se actualizara con la nueva información. </w:t>
-                            </w:r>
-                            <w:r>
-                              <w:rPr>
-                                <w:rFonts w:ascii="Arial" w:hAnsi="Arial" w:cs="Arial"/>
-                                <w:color w:val="000000" w:themeColor="text1"/>
-                                <w:sz w:val="20"/>
-                                <w:szCs w:val="20"/>
-                              </w:rPr>
-                              <w:t xml:space="preserve"> </w:t>
-                            </w:r>
-                          </w:p>
-                        </w:txbxContent>
-                      </wps:txbx>
-                      <wps:bodyPr rot="0" spcFirstLastPara="0" vertOverflow="overflow" horzOverflow="overflow" vert="horz" wrap="square" lIns="91440" tIns="45720" rIns="91440" bIns="45720" numCol="1" spcCol="0" rtlCol="0" fromWordArt="0" anchor="ctr" anchorCtr="0" forceAA="0" compatLnSpc="1">
-                        <a:prstTxWarp prst="textNoShape">
-                          <a:avLst/>
-                        </a:prstTxWarp>
-                        <a:noAutofit/>
-                      </wps:bodyPr>
-                    </wps:wsp>
-                  </a:graphicData>
-                </a:graphic>
-                <wp14:sizeRelH relativeFrom="margin">
-                  <wp14:pctWidth>0</wp14:pctWidth>
-                </wp14:sizeRelH>
-                <wp14:sizeRelV relativeFrom="margin">
-                  <wp14:pctHeight>0</wp14:pctHeight>
-                </wp14:sizeRelV>
-              </wp:anchor>
-            </w:drawing>
-          </mc:Choice>
-          <mc:Fallback>
-            <w:pict>
-              <v:shape w14:anchorId="0B45AA6F" id="Bocadillo: rectángulo 3" o:spid="_x0000_s1038" type="#_x0000_t61" style="position:absolute;left:0;text-align:left;margin-left:313.65pt;margin-top:-36.5pt;width:207.5pt;height:195.5pt;z-index:251752448;visibility:visible;mso-wrap-style:square;mso-width-percent:0;mso-height-percent:0;mso-wrap-distance-left:9pt;mso-wrap-distance-top:0;mso-wrap-distance-right:9pt;mso-wrap-distance-bottom:0;mso-position-horizontal:absolute;mso-position-horizontal-relative:text;mso-position-vertical:absolute;mso-position-vertical-relative:text;mso-width-percent:0;mso-height-percent:0;mso-width-relative:margin;mso-height-relative:margin;v-text-anchor:middle" o:gfxdata="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" adj="-4363,20902" fillcolor="#e7e6e6 [3214]" strokecolor="#002060" strokeweight="1pt">
-                <v:textbox>
-                  <w:txbxContent>
-                    <w:p>
-                      <w:pPr>
-                        <w:jc w:val="center"/>
-                        <w:rPr>
-                          <w:rFonts w:ascii="Arial" w:hAnsi="Arial" w:cs="Arial"/>
-                          <w:color w:val="000000" w:themeColor="text1"/>
-                          <w:sz w:val="20"/>
-                          <w:szCs w:val="20"/>
-                        </w:rPr>
-                      </w:pPr>
-                      <w:r>
-                        <w:rPr>
-                          <w:rFonts w:ascii="Arial" w:hAnsi="Arial" w:cs="Arial"/>
-                          <w:color w:val="000000" w:themeColor="text1"/>
-                          <w:sz w:val="20"/>
-                          <w:szCs w:val="20"/>
-                        </w:rPr>
-                        <w:t>El “</w:t>
-                      </w:r>
-                      <w:r>
-                        <w:rPr>
-                          <w:rFonts w:ascii="Arial" w:hAnsi="Arial" w:cs="Arial"/>
-                          <w:i/>
-                          <w:iCs/>
-                          <w:color w:val="000000" w:themeColor="text1"/>
-                          <w:sz w:val="20"/>
-                          <w:szCs w:val="20"/>
-                        </w:rPr>
-                        <w:t>Guardar</w:t>
-                      </w:r>
-                      <w:r>
-                        <w:rPr>
-                          <w:rFonts w:ascii="Arial" w:hAnsi="Arial" w:cs="Arial"/>
-                          <w:color w:val="000000" w:themeColor="text1"/>
-                          <w:sz w:val="20"/>
-                          <w:szCs w:val="20"/>
-                        </w:rPr>
-                        <w:t xml:space="preserve">” es el botón el cual se supone termina el proceso, al presionar este botón creara la orden de servicio final en su SharePoint correspondiente, también guardara en la base de datos la información que </w:t>
-                      </w:r>
-                      <w:r>
-                        <w:rPr>
-                          <w:rFonts w:ascii="Arial" w:hAnsi="Arial" w:cs="Arial"/>
-                          <w:color w:val="000000" w:themeColor="text1"/>
-                          <w:sz w:val="20"/>
-                          <w:szCs w:val="20"/>
-                        </w:rPr>
-                        <w:t xml:space="preserve">se </w:t>
-                      </w:r>
-                      <w:r>
-                        <w:rPr>
-                          <w:rFonts w:ascii="Arial" w:hAnsi="Arial" w:cs="Arial"/>
-                          <w:color w:val="000000" w:themeColor="text1"/>
-                          <w:sz w:val="20"/>
-                          <w:szCs w:val="20"/>
-                        </w:rPr>
-                        <w:t>ingresó</w:t>
-                      </w:r>
-                      <w:r>
-                        <w:rPr>
-                          <w:rFonts w:ascii="Arial" w:hAnsi="Arial" w:cs="Arial"/>
-                          <w:color w:val="000000" w:themeColor="text1"/>
-                          <w:sz w:val="20"/>
-                          <w:szCs w:val="20"/>
-                        </w:rPr>
-                        <w:t xml:space="preserve"> anteriormente </w:t>
+                        <w:t>c</w:t>
                       </w:r>
                       <w:r>
                         <w:rPr>
@@ -7680,119 +7958,18 @@
                           <w:sz w:val="20"/>
                           <w:szCs w:val="20"/>
                         </w:rPr>
-                        <w:t>(por lo que tenemos que ser precavidos con este botón)</w:t>
-                      </w:r>
-                      <w:r>
-                        <w:rPr>
-                          <w:rFonts w:ascii="Arial" w:hAnsi="Arial" w:cs="Arial"/>
-                          <w:color w:val="000000" w:themeColor="text1"/>
-                          <w:sz w:val="20"/>
-                          <w:szCs w:val="20"/>
-                        </w:rPr>
-                        <w:t xml:space="preserve">. Por otro lado, si por error </w:t>
-                      </w:r>
-                      <w:r>
-                        <w:rPr>
-                          <w:rFonts w:ascii="Arial" w:hAnsi="Arial" w:cs="Arial"/>
-                          <w:color w:val="000000" w:themeColor="text1"/>
-                          <w:sz w:val="20"/>
-                          <w:szCs w:val="20"/>
-                        </w:rPr>
-                        <w:t xml:space="preserve">se </w:t>
-                      </w:r>
-                      <w:proofErr w:type="spellStart"/>
-                      <w:r>
-                        <w:rPr>
-                          <w:rFonts w:ascii="Arial" w:hAnsi="Arial" w:cs="Arial"/>
-                          <w:color w:val="000000" w:themeColor="text1"/>
-                          <w:sz w:val="20"/>
-                          <w:szCs w:val="20"/>
-                        </w:rPr>
-                        <w:t>olvid</w:t>
-                      </w:r>
-                      <w:r>
-                        <w:rPr>
-                          <w:rFonts w:ascii="Arial" w:hAnsi="Arial" w:cs="Arial"/>
-                          <w:color w:val="000000" w:themeColor="text1"/>
-                          <w:sz w:val="20"/>
-                          <w:szCs w:val="20"/>
-                        </w:rPr>
-                        <w:t>o</w:t>
-                      </w:r>
-                      <w:proofErr w:type="spellEnd"/>
-                      <w:r>
-                        <w:rPr>
-                          <w:rFonts w:ascii="Arial" w:hAnsi="Arial" w:cs="Arial"/>
-                          <w:color w:val="000000" w:themeColor="text1"/>
-                          <w:sz w:val="20"/>
-                          <w:szCs w:val="20"/>
-                        </w:rPr>
-                        <w:t xml:space="preserve"> poner algún servicio el programa permite al usuario regresar y colocar solo el servicio faltante sin tener que volver a ingresar el resto de </w:t>
-                      </w:r>
-                      <w:r>
-                        <w:rPr>
-                          <w:rFonts w:ascii="Arial" w:hAnsi="Arial" w:cs="Arial"/>
-                          <w:color w:val="000000" w:themeColor="text1"/>
-                          <w:sz w:val="20"/>
-                          <w:szCs w:val="20"/>
-                        </w:rPr>
-                        <w:t>los servicios</w:t>
-                      </w:r>
-                      <w:r>
-                        <w:rPr>
-                          <w:rFonts w:ascii="Arial" w:hAnsi="Arial" w:cs="Arial"/>
-                          <w:color w:val="000000" w:themeColor="text1"/>
-                          <w:sz w:val="20"/>
-                          <w:szCs w:val="20"/>
-                        </w:rPr>
-                        <w:t xml:space="preserve"> de nuevo</w:t>
-                      </w:r>
-                      <w:r>
-                        <w:rPr>
-                          <w:rFonts w:ascii="Arial" w:hAnsi="Arial" w:cs="Arial"/>
-                          <w:color w:val="000000" w:themeColor="text1"/>
-                          <w:sz w:val="20"/>
-                          <w:szCs w:val="20"/>
-                        </w:rPr>
-                        <w:t>, volvemos a presionar “</w:t>
-                      </w:r>
-                      <w:r>
-                        <w:rPr>
-                          <w:rFonts w:ascii="Arial" w:hAnsi="Arial" w:cs="Arial"/>
-                          <w:i/>
-                          <w:iCs/>
-                          <w:color w:val="000000" w:themeColor="text1"/>
-                          <w:sz w:val="20"/>
-                          <w:szCs w:val="20"/>
-                        </w:rPr>
-                        <w:t>Guardar</w:t>
-                      </w:r>
-                      <w:r>
-                        <w:rPr>
-                          <w:rFonts w:ascii="Arial" w:hAnsi="Arial" w:cs="Arial"/>
-                          <w:color w:val="000000" w:themeColor="text1"/>
-                          <w:sz w:val="20"/>
-                          <w:szCs w:val="20"/>
-                        </w:rPr>
-                        <w:t xml:space="preserve">” </w:t>
-                      </w:r>
-                      <w:r>
-                        <w:rPr>
-                          <w:rFonts w:ascii="Arial" w:hAnsi="Arial" w:cs="Arial"/>
-                          <w:color w:val="000000" w:themeColor="text1"/>
-                          <w:sz w:val="20"/>
-                          <w:szCs w:val="20"/>
-                        </w:rPr>
-                        <w:t xml:space="preserve">y el archivo se actualizara con la nueva información. </w:t>
-                      </w:r>
-                      <w:r>
-                        <w:rPr>
-                          <w:rFonts w:ascii="Arial" w:hAnsi="Arial" w:cs="Arial"/>
-                          <w:color w:val="000000" w:themeColor="text1"/>
-                          <w:sz w:val="20"/>
-                          <w:szCs w:val="20"/>
-                        </w:rPr>
-                        <w:t xml:space="preserve"> </w:t>
+                        <w:t>undarias</w:t>
+                      </w:r>
+                      <w:r>
+                        <w:rPr>
+                          <w:rFonts w:ascii="Arial" w:hAnsi="Arial" w:cs="Arial"/>
+                          <w:b/>
+                          <w:bCs/>
+                          <w:color w:val="000000" w:themeColor="text1"/>
+                          <w:sz w:val="20"/>
+                          <w:szCs w:val="20"/>
+                        </w:rPr>
+                        <w:t>.</w:t>
                       </w:r>
                     </w:p>
                   </w:txbxContent>
@@ -8814,7 +8991,25 @@
                                 <w:sz w:val="20"/>
                                 <w:szCs w:val="20"/>
                               </w:rPr>
-                              <w:t xml:space="preserve"> los resultados terminaran en SharePoint con su numero de correlativo y fecha. </w:t>
+                              <w:t xml:space="preserve"> los resultados terminaran en SharePoint con su </w:t>
+                            </w:r>
+                            <w:r>
+                              <w:rPr>
+                                <w:rFonts w:ascii="Arial" w:hAnsi="Arial" w:cs="Arial"/>
+                                <w:color w:val="000000" w:themeColor="text1"/>
+                                <w:sz w:val="20"/>
+                                <w:szCs w:val="20"/>
+                              </w:rPr>
+                              <w:t>número</w:t>
+                            </w:r>
+                            <w:r>
+                              <w:rPr>
+                                <w:rFonts w:ascii="Arial" w:hAnsi="Arial" w:cs="Arial"/>
+                                <w:color w:val="000000" w:themeColor="text1"/>
+                                <w:sz w:val="20"/>
+                                <w:szCs w:val="20"/>
+                              </w:rPr>
+                              <w:t xml:space="preserve"> de correlativo y fecha. </w:t>
                             </w:r>
                           </w:p>
                         </w:txbxContent>
@@ -8892,7 +9087,25 @@
                           <w:sz w:val="20"/>
                           <w:szCs w:val="20"/>
                         </w:rPr>
-                        <w:t xml:space="preserve"> los resultados terminaran en SharePoint con su numero de correlativo y fecha. </w:t>
+                        <w:t xml:space="preserve"> los resultados terminaran en SharePoint con su </w:t>
+                      </w:r>
+                      <w:r>
+                        <w:rPr>
+                          <w:rFonts w:ascii="Arial" w:hAnsi="Arial" w:cs="Arial"/>
+                          <w:color w:val="000000" w:themeColor="text1"/>
+                          <w:sz w:val="20"/>
+                          <w:szCs w:val="20"/>
+                        </w:rPr>
+                        <w:t>número</w:t>
+                      </w:r>
+                      <w:r>
+                        <w:rPr>
+                          <w:rFonts w:ascii="Arial" w:hAnsi="Arial" w:cs="Arial"/>
+                          <w:color w:val="000000" w:themeColor="text1"/>
+                          <w:sz w:val="20"/>
+                          <w:szCs w:val="20"/>
+                        </w:rPr>
+                        <w:t xml:space="preserve"> de correlativo y fecha. </w:t>
                       </w:r>
                     </w:p>
                   </w:txbxContent>
@@ -9172,7 +9385,7 @@
         <mc:AlternateContent>
           <mc:Choice Requires="wps">
             <w:drawing>
-              <wp:anchor distT="0" distB="0" distL="114300" distR="114300" simplePos="0" relativeHeight="251761664" behindDoc="0" locked="0" layoutInCell="1" allowOverlap="1" wp14:anchorId="29F50BBD" wp14:editId="670B774D">
+              <wp:anchor distT="0" distB="0" distL="114300" distR="114300" simplePos="0" relativeHeight="251761664" behindDoc="0" locked="0" layoutInCell="1" allowOverlap="1" wp14:anchorId="29F50BBD" wp14:editId="6CF333F5">
                 <wp:simplePos x="0" y="0"/>
                 <wp:positionH relativeFrom="column">
                   <wp:posOffset>1404632</wp:posOffset>
@@ -9483,74 +9696,7 @@
           <w:noProof/>
         </w:rPr>
         <w:drawing>
-          <wp:anchor distT="0" distB="0" distL="114300" distR="114300" simplePos="0" relativeHeight="251768832" behindDoc="0" locked="0" layoutInCell="1" allowOverlap="1" wp14:anchorId="3A944744" wp14:editId="5C31DFB5">
-            <wp:simplePos x="0" y="0"/>
-            <wp:positionH relativeFrom="margin">
-              <wp:posOffset>4538716</wp:posOffset>
-            </wp:positionH>
-            <wp:positionV relativeFrom="page">
-              <wp:posOffset>5451475</wp:posOffset>
-            </wp:positionV>
-            <wp:extent cx="1923691" cy="3389630"/>
-            <wp:effectExtent l="0" t="0" r="635" b="1270"/>
-            <wp:wrapNone/>
-            <wp:docPr id="65" name="Imagen 65"/>
-            <wp:cNvGraphicFramePr>
-              <a:graphicFrameLocks xmlns:a="http://schemas.openxmlformats.org/drawingml/2006/main" noChangeAspect="1"/>
-            </wp:cNvGraphicFramePr>
-            <a:graphic xmlns:a="http://schemas.openxmlformats.org/drawingml/2006/main">
-              <a:graphicData uri="http://schemas.openxmlformats.org/drawingml/2006/picture">
-                <pic:pic xmlns:pic="http://schemas.openxmlformats.org/drawingml/2006/picture">
-                  <pic:nvPicPr>
-                    <pic:cNvPr id="1" name=""/>
-                    <pic:cNvPicPr/>
-                  </pic:nvPicPr>
-                  <pic:blipFill rotWithShape="1">
-                    <a:blip r:embed="rId22">
-                      <a:extLst>
-                        <a:ext uri="{28A0092B-C50C-407E-A947-70E740481C1C}">
-                          <a14:useLocalDpi xmlns:a14="http://schemas.microsoft.com/office/drawing/2010/main" val="0"/>
-                        </a:ext>
-                      </a:extLst>
-                    </a:blip>
-                    <a:srcRect l="36775" t="9840" r="36564" b="6080"/>
-                    <a:stretch/>
-                  </pic:blipFill>
-                  <pic:spPr bwMode="auto">
-                    <a:xfrm>
-                      <a:off x="0" y="0"/>
-                      <a:ext cx="1923691" cy="3389630"/>
-                    </a:xfrm>
-                    <a:prstGeom prst="rect">
-                      <a:avLst/>
-                    </a:prstGeom>
-                    <a:ln>
-                      <a:noFill/>
-                    </a:ln>
-                    <a:extLst>
-                      <a:ext uri="{53640926-AAD7-44D8-BBD7-CCE9431645EC}">
-                        <a14:shadowObscured xmlns:a14="http://schemas.microsoft.com/office/drawing/2010/main"/>
-                      </a:ext>
-                    </a:extLst>
-                  </pic:spPr>
-                </pic:pic>
-              </a:graphicData>
-            </a:graphic>
-            <wp14:sizeRelH relativeFrom="margin">
-              <wp14:pctWidth>0</wp14:pctWidth>
-            </wp14:sizeRelH>
-            <wp14:sizeRelV relativeFrom="margin">
-              <wp14:pctHeight>0</wp14:pctHeight>
-            </wp14:sizeRelV>
-          </wp:anchor>
-        </w:drawing>
-      </w:r>
-      <w:r>
-        <w:rPr>
-          <w:noProof/>
-        </w:rPr>
-        <w:drawing>
-          <wp:anchor distT="0" distB="0" distL="114300" distR="114300" simplePos="0" relativeHeight="251762688" behindDoc="0" locked="0" layoutInCell="1" allowOverlap="1" wp14:anchorId="51CEA828" wp14:editId="3BC1C2D6">
+          <wp:anchor distT="0" distB="0" distL="114300" distR="114300" simplePos="0" relativeHeight="251762688" behindDoc="0" locked="0" layoutInCell="1" allowOverlap="1" wp14:anchorId="51CEA828" wp14:editId="3D7419E5">
             <wp:simplePos x="0" y="0"/>
             <wp:positionH relativeFrom="column">
               <wp:posOffset>-786837</wp:posOffset>
@@ -9573,7 +9719,7 @@
                     <pic:cNvPicPr/>
                   </pic:nvPicPr>
                   <pic:blipFill rotWithShape="1">
-                    <a:blip r:embed="rId23">
+                    <a:blip r:embed="rId22">
                       <a:extLst>
                         <a:ext uri="{28A0092B-C50C-407E-A947-70E740481C1C}">
                           <a14:useLocalDpi xmlns:a14="http://schemas.microsoft.com/office/drawing/2010/main" val="0"/>
@@ -9897,6 +10043,66 @@
           <w:noProof/>
         </w:rPr>
       </w:pPr>
+      <w:r>
+        <w:rPr>
+          <w:noProof/>
+        </w:rPr>
+        <w:drawing>
+          <wp:anchor distT="0" distB="0" distL="114300" distR="114300" simplePos="0" relativeHeight="251816960" behindDoc="1" locked="0" layoutInCell="1" allowOverlap="1" wp14:anchorId="1C289349" wp14:editId="09350AFC">
+            <wp:simplePos x="0" y="0"/>
+            <wp:positionH relativeFrom="column">
+              <wp:posOffset>4558665</wp:posOffset>
+            </wp:positionH>
+            <wp:positionV relativeFrom="paragraph">
+              <wp:posOffset>5714</wp:posOffset>
+            </wp:positionV>
+            <wp:extent cx="1943100" cy="3457575"/>
+            <wp:effectExtent l="0" t="0" r="0" b="9525"/>
+            <wp:wrapNone/>
+            <wp:docPr id="33" name="Imagen 33"/>
+            <wp:cNvGraphicFramePr>
+              <a:graphicFrameLocks xmlns:a="http://schemas.openxmlformats.org/drawingml/2006/main" noChangeAspect="1"/>
+            </wp:cNvGraphicFramePr>
+            <a:graphic xmlns:a="http://schemas.openxmlformats.org/drawingml/2006/main">
+              <a:graphicData uri="http://schemas.openxmlformats.org/drawingml/2006/picture">
+                <pic:pic xmlns:pic="http://schemas.openxmlformats.org/drawingml/2006/picture">
+                  <pic:nvPicPr>
+                    <pic:cNvPr id="1" name=""/>
+                    <pic:cNvPicPr/>
+                  </pic:nvPicPr>
+                  <pic:blipFill>
+                    <a:blip r:embed="rId23">
+                      <a:extLst>
+                        <a:ext uri="{28A0092B-C50C-407E-A947-70E740481C1C}">
+                          <a14:useLocalDpi xmlns:a14="http://schemas.microsoft.com/office/drawing/2010/main" val="0"/>
+                        </a:ext>
+                      </a:extLst>
+                    </a:blip>
+                    <a:stretch>
+                      <a:fillRect/>
+                    </a:stretch>
+                  </pic:blipFill>
+                  <pic:spPr>
+                    <a:xfrm>
+                      <a:off x="0" y="0"/>
+                      <a:ext cx="1978269" cy="3520155"/>
+                    </a:xfrm>
+                    <a:prstGeom prst="rect">
+                      <a:avLst/>
+                    </a:prstGeom>
+                  </pic:spPr>
+                </pic:pic>
+              </a:graphicData>
+            </a:graphic>
+            <wp14:sizeRelH relativeFrom="margin">
+              <wp14:pctWidth>0</wp14:pctWidth>
+            </wp14:sizeRelH>
+            <wp14:sizeRelV relativeFrom="margin">
+              <wp14:pctHeight>0</wp14:pctHeight>
+            </wp14:sizeRelV>
+          </wp:anchor>
+        </w:drawing>
+      </w:r>
       <w:r>
         <w:rPr>
           <w:noProof/>
@@ -11344,7 +11550,17 @@
                                 <w:sz w:val="20"/>
                                 <w:szCs w:val="20"/>
                               </w:rPr>
-                              <w:t xml:space="preserve"> encontra</w:t>
+                              <w:t xml:space="preserve"> </w:t>
+                            </w:r>
+                            <w:proofErr w:type="gramStart"/>
+                            <w:r>
+                              <w:rPr>
+                                <w:rFonts w:ascii="Arial" w:hAnsi="Arial" w:cs="Arial"/>
+                                <w:color w:val="000000" w:themeColor="text1"/>
+                                <w:sz w:val="20"/>
+                                <w:szCs w:val="20"/>
+                              </w:rPr>
+                              <w:t>encontra</w:t>
                             </w:r>
                             <w:r>
                               <w:rPr>
@@ -11355,6 +11571,7 @@
                               </w:rPr>
                               <w:t>ran</w:t>
                             </w:r>
+                            <w:proofErr w:type="gramEnd"/>
                             <w:r>
                               <w:rPr>
                                 <w:rFonts w:ascii="Arial" w:hAnsi="Arial" w:cs="Arial"/>
@@ -12536,7 +12753,7 @@
           <w:noProof/>
         </w:rPr>
         <w:drawing>
-          <wp:anchor distT="0" distB="0" distL="114300" distR="114300" simplePos="0" relativeHeight="251787264" behindDoc="0" locked="0" layoutInCell="1" allowOverlap="1" wp14:anchorId="6B18993E" wp14:editId="351D88A2">
+          <wp:anchor distT="0" distB="0" distL="114300" distR="114300" simplePos="0" relativeHeight="251787264" behindDoc="0" locked="0" layoutInCell="1" allowOverlap="1" wp14:anchorId="6B18993E" wp14:editId="4FDD5730">
             <wp:simplePos x="0" y="0"/>
             <wp:positionH relativeFrom="column">
               <wp:posOffset>4984235</wp:posOffset>
@@ -12855,6 +13072,7 @@
                               </w:rPr>
                               <w:t xml:space="preserve">s, la casilla WO se llenará conforme al número de orden que toca. </w:t>
                             </w:r>
+                            <w:proofErr w:type="gramStart"/>
                             <w:r>
                               <w:rPr>
                                 <w:b/>
@@ -12875,6 +13093,7 @@
                               </w:rPr>
                               <w:t>ordar</w:t>
                             </w:r>
+                            <w:proofErr w:type="gramEnd"/>
                             <w:r>
                               <w:rPr>
                                 <w:b/>
@@ -13491,7 +13710,7 @@
         <mc:AlternateContent>
           <mc:Choice Requires="wps">
             <w:drawing>
-              <wp:anchor distT="0" distB="0" distL="114300" distR="114300" simplePos="0" relativeHeight="251789312" behindDoc="0" locked="0" layoutInCell="1" allowOverlap="1" wp14:anchorId="65092B6B" wp14:editId="07588C06">
+              <wp:anchor distT="0" distB="0" distL="114300" distR="114300" simplePos="0" relativeHeight="251789312" behindDoc="0" locked="0" layoutInCell="1" allowOverlap="1" wp14:anchorId="65092B6B" wp14:editId="4A719B89">
                 <wp:simplePos x="0" y="0"/>
                 <wp:positionH relativeFrom="column">
                   <wp:posOffset>-880110</wp:posOffset>
@@ -13749,18 +13968,18 @@
           <w:noProof/>
         </w:rPr>
         <w:drawing>
-          <wp:anchor distT="0" distB="0" distL="114300" distR="114300" simplePos="0" relativeHeight="251798528" behindDoc="0" locked="0" layoutInCell="1" allowOverlap="1" wp14:anchorId="0D30BA15" wp14:editId="69D6F20E">
+          <wp:anchor distT="0" distB="0" distL="114300" distR="114300" simplePos="0" relativeHeight="251817984" behindDoc="1" locked="0" layoutInCell="1" allowOverlap="1" wp14:anchorId="354DF423" wp14:editId="6AAF5655">
             <wp:simplePos x="0" y="0"/>
-            <wp:positionH relativeFrom="margin">
-              <wp:posOffset>4104339</wp:posOffset>
+            <wp:positionH relativeFrom="column">
+              <wp:posOffset>4282440</wp:posOffset>
             </wp:positionH>
             <wp:positionV relativeFrom="paragraph">
-              <wp:posOffset>70593</wp:posOffset>
+              <wp:posOffset>81915</wp:posOffset>
             </wp:positionV>
-            <wp:extent cx="1664899" cy="2794635"/>
-            <wp:effectExtent l="0" t="0" r="0" b="5715"/>
+            <wp:extent cx="1590040" cy="2809875"/>
+            <wp:effectExtent l="0" t="0" r="0" b="9525"/>
             <wp:wrapNone/>
-            <wp:docPr id="73" name="Imagen 73"/>
+            <wp:docPr id="35" name="Imagen 35"/>
             <wp:cNvGraphicFramePr>
               <a:graphicFrameLocks xmlns:a="http://schemas.openxmlformats.org/drawingml/2006/main" noChangeAspect="1"/>
             </wp:cNvGraphicFramePr>
@@ -13771,7 +13990,7 @@
                     <pic:cNvPr id="1" name=""/>
                     <pic:cNvPicPr/>
                   </pic:nvPicPr>
-                  <pic:blipFill rotWithShape="1">
+                  <pic:blipFill>
                     <a:blip r:embed="rId30">
                       <a:extLst>
                         <a:ext uri="{28A0092B-C50C-407E-A947-70E740481C1C}">
@@ -13779,25 +13998,18 @@
                         </a:ext>
                       </a:extLst>
                     </a:blip>
-                    <a:srcRect l="36598" t="9844" r="36661" b="6219"/>
-                    <a:stretch/>
+                    <a:stretch>
+                      <a:fillRect/>
+                    </a:stretch>
                   </pic:blipFill>
-                  <pic:spPr bwMode="auto">
+                  <pic:spPr>
                     <a:xfrm>
                       <a:off x="0" y="0"/>
-                      <a:ext cx="1669985" cy="2803172"/>
+                      <a:ext cx="1590040" cy="2809875"/>
                     </a:xfrm>
                     <a:prstGeom prst="rect">
                       <a:avLst/>
                     </a:prstGeom>
-                    <a:ln>
-                      <a:noFill/>
-                    </a:ln>
-                    <a:extLst>
-                      <a:ext uri="{53640926-AAD7-44D8-BBD7-CCE9431645EC}">
-                        <a14:shadowObscured xmlns:a14="http://schemas.microsoft.com/office/drawing/2010/main"/>
-                      </a:ext>
-                    </a:extLst>
                   </pic:spPr>
                 </pic:pic>
               </a:graphicData>
@@ -13816,18 +14028,18 @@
           <w:noProof/>
         </w:rPr>
         <w:drawing>
-          <wp:anchor distT="0" distB="0" distL="114300" distR="114300" simplePos="0" relativeHeight="251797504" behindDoc="0" locked="0" layoutInCell="1" allowOverlap="1" wp14:anchorId="373479D2" wp14:editId="5D7249A5">
+          <wp:anchor distT="0" distB="0" distL="114300" distR="114300" simplePos="0" relativeHeight="251820032" behindDoc="1" locked="0" layoutInCell="1" allowOverlap="1" wp14:anchorId="100258D5" wp14:editId="633D7F98">
             <wp:simplePos x="0" y="0"/>
-            <wp:positionH relativeFrom="margin">
-              <wp:posOffset>1542295</wp:posOffset>
+            <wp:positionH relativeFrom="column">
+              <wp:posOffset>1453515</wp:posOffset>
             </wp:positionH>
-            <wp:positionV relativeFrom="page">
-              <wp:posOffset>4580626</wp:posOffset>
+            <wp:positionV relativeFrom="paragraph">
+              <wp:posOffset>43815</wp:posOffset>
             </wp:positionV>
-            <wp:extent cx="1923225" cy="3183148"/>
-            <wp:effectExtent l="0" t="0" r="1270" b="0"/>
+            <wp:extent cx="1943100" cy="3457575"/>
+            <wp:effectExtent l="0" t="0" r="0" b="9525"/>
             <wp:wrapNone/>
-            <wp:docPr id="72" name="Imagen 72"/>
+            <wp:docPr id="38" name="Imagen 38"/>
             <wp:cNvGraphicFramePr>
               <a:graphicFrameLocks xmlns:a="http://schemas.openxmlformats.org/drawingml/2006/main" noChangeAspect="1"/>
             </wp:cNvGraphicFramePr>
@@ -13838,33 +14050,26 @@
                     <pic:cNvPr id="1" name=""/>
                     <pic:cNvPicPr/>
                   </pic:nvPicPr>
-                  <pic:blipFill rotWithShape="1">
-                    <a:blip r:embed="rId22">
+                  <pic:blipFill>
+                    <a:blip r:embed="rId23">
                       <a:extLst>
                         <a:ext uri="{28A0092B-C50C-407E-A947-70E740481C1C}">
                           <a14:useLocalDpi xmlns:a14="http://schemas.microsoft.com/office/drawing/2010/main" val="0"/>
                         </a:ext>
                       </a:extLst>
                     </a:blip>
-                    <a:srcRect l="36775" t="9840" r="36564" b="6080"/>
-                    <a:stretch/>
+                    <a:stretch>
+                      <a:fillRect/>
+                    </a:stretch>
                   </pic:blipFill>
-                  <pic:spPr bwMode="auto">
+                  <pic:spPr>
                     <a:xfrm>
                       <a:off x="0" y="0"/>
-                      <a:ext cx="1925810" cy="3187426"/>
+                      <a:ext cx="1943100" cy="3457575"/>
                     </a:xfrm>
                     <a:prstGeom prst="rect">
                       <a:avLst/>
                     </a:prstGeom>
-                    <a:ln>
-                      <a:noFill/>
-                    </a:ln>
-                    <a:extLst>
-                      <a:ext uri="{53640926-AAD7-44D8-BBD7-CCE9431645EC}">
-                        <a14:shadowObscured xmlns:a14="http://schemas.microsoft.com/office/drawing/2010/main"/>
-                      </a:ext>
-                    </a:extLst>
                   </pic:spPr>
                 </pic:pic>
               </a:graphicData>
@@ -13885,535 +14090,7 @@
         <mc:AlternateContent>
           <mc:Choice Requires="wps">
             <w:drawing>
-              <wp:anchor distT="0" distB="0" distL="114300" distR="114300" simplePos="0" relativeHeight="251795456" behindDoc="0" locked="0" layoutInCell="1" allowOverlap="1" wp14:anchorId="51403A11" wp14:editId="369F781F">
-                <wp:simplePos x="0" y="0"/>
-                <wp:positionH relativeFrom="column">
-                  <wp:posOffset>3534410</wp:posOffset>
-                </wp:positionH>
-                <wp:positionV relativeFrom="page">
-                  <wp:posOffset>7494905</wp:posOffset>
-                </wp:positionV>
-                <wp:extent cx="2967355" cy="922655"/>
-                <wp:effectExtent l="0" t="0" r="23495" b="10795"/>
-                <wp:wrapNone/>
-                <wp:docPr id="58" name="Rectángulo 58"/>
-                <wp:cNvGraphicFramePr/>
-                <a:graphic xmlns:a="http://schemas.openxmlformats.org/drawingml/2006/main">
-                  <a:graphicData uri="http://schemas.microsoft.com/office/word/2010/wordprocessingShape">
-                    <wps:wsp>
-                      <wps:cNvSpPr/>
-                      <wps:spPr>
-                        <a:xfrm>
-                          <a:off x="0" y="0"/>
-                          <a:ext cx="2967355" cy="922655"/>
-                        </a:xfrm>
-                        <a:prstGeom prst="rect">
-                          <a:avLst/>
-                        </a:prstGeom>
-                        <a:solidFill>
-                          <a:schemeClr val="bg2"/>
-                        </a:solidFill>
-                        <a:ln>
-                          <a:solidFill>
-                            <a:schemeClr val="tx2"/>
-                          </a:solidFill>
-                        </a:ln>
-                      </wps:spPr>
-                      <wps:style>
-                        <a:lnRef idx="2">
-                          <a:schemeClr val="accent1">
-                            <a:shade val="50000"/>
-                          </a:schemeClr>
-                        </a:lnRef>
-                        <a:fillRef idx="1">
-                          <a:schemeClr val="accent1"/>
-                        </a:fillRef>
-                        <a:effectRef idx="0">
-                          <a:schemeClr val="accent1"/>
-                        </a:effectRef>
-                        <a:fontRef idx="minor">
-                          <a:schemeClr val="lt1"/>
-                        </a:fontRef>
-                      </wps:style>
-                      <wps:txbx>
-                        <w:txbxContent>
-                          <w:p>
-                            <w:pPr>
-                              <w:jc w:val="center"/>
-                              <w:rPr>
-                                <w:b/>
-                                <w:bCs/>
-                                <w:color w:val="000000" w:themeColor="text1"/>
-                                <w:sz w:val="20"/>
-                                <w:szCs w:val="20"/>
-                              </w:rPr>
-                            </w:pPr>
-                            <w:r>
-                              <w:rPr>
-                                <w:b/>
-                                <w:bCs/>
-                                <w:color w:val="000000" w:themeColor="text1"/>
-                                <w:sz w:val="20"/>
-                                <w:szCs w:val="20"/>
-                              </w:rPr>
-                              <w:t xml:space="preserve">Paso #7: </w:t>
-                            </w:r>
-                            <w:r>
-                              <w:rPr>
-                                <w:color w:val="000000" w:themeColor="text1"/>
-                                <w:sz w:val="20"/>
-                                <w:szCs w:val="20"/>
-                              </w:rPr>
-                              <w:t xml:space="preserve">Si no </w:t>
-                            </w:r>
-                            <w:r>
-                              <w:rPr>
-                                <w:color w:val="000000" w:themeColor="text1"/>
-                                <w:sz w:val="20"/>
-                                <w:szCs w:val="20"/>
-                              </w:rPr>
-                              <w:t>se está</w:t>
-                            </w:r>
-                            <w:r>
-                              <w:rPr>
-                                <w:color w:val="000000" w:themeColor="text1"/>
-                                <w:sz w:val="20"/>
-                                <w:szCs w:val="20"/>
-                              </w:rPr>
-                              <w:t xml:space="preserve"> seguro de terminar la orden de servicio presiona </w:t>
-                            </w:r>
-                            <w:r>
-                              <w:rPr>
-                                <w:color w:val="000000" w:themeColor="text1"/>
-                                <w:sz w:val="20"/>
-                                <w:szCs w:val="20"/>
-                              </w:rPr>
-                              <w:t>“</w:t>
-                            </w:r>
-                            <w:r>
-                              <w:rPr>
-                                <w:i/>
-                                <w:iCs/>
-                                <w:color w:val="000000" w:themeColor="text1"/>
-                                <w:sz w:val="20"/>
-                                <w:szCs w:val="20"/>
-                              </w:rPr>
-                              <w:t>No</w:t>
-                            </w:r>
-                            <w:r>
-                              <w:rPr>
-                                <w:color w:val="000000" w:themeColor="text1"/>
-                                <w:sz w:val="20"/>
-                                <w:szCs w:val="20"/>
-                              </w:rPr>
-                              <w:t>”</w:t>
-                            </w:r>
-                            <w:r>
-                              <w:rPr>
-                                <w:color w:val="000000" w:themeColor="text1"/>
-                                <w:sz w:val="20"/>
-                                <w:szCs w:val="20"/>
-                              </w:rPr>
-                              <w:t xml:space="preserve"> y ha</w:t>
-                            </w:r>
-                            <w:r>
-                              <w:rPr>
-                                <w:color w:val="000000" w:themeColor="text1"/>
-                                <w:sz w:val="20"/>
-                                <w:szCs w:val="20"/>
-                              </w:rPr>
-                              <w:t>cer</w:t>
-                            </w:r>
-                            <w:r>
-                              <w:rPr>
-                                <w:color w:val="000000" w:themeColor="text1"/>
-                                <w:sz w:val="20"/>
-                                <w:szCs w:val="20"/>
-                              </w:rPr>
-                              <w:t xml:space="preserve"> los cambios que </w:t>
-                            </w:r>
-                            <w:r>
-                              <w:rPr>
-                                <w:color w:val="000000" w:themeColor="text1"/>
-                                <w:sz w:val="20"/>
-                                <w:szCs w:val="20"/>
-                              </w:rPr>
-                              <w:t xml:space="preserve">se </w:t>
-                            </w:r>
-                            <w:r>
-                              <w:rPr>
-                                <w:color w:val="000000" w:themeColor="text1"/>
-                                <w:sz w:val="20"/>
-                                <w:szCs w:val="20"/>
-                              </w:rPr>
-                              <w:t>consider</w:t>
-                            </w:r>
-                            <w:r>
-                              <w:rPr>
-                                <w:color w:val="000000" w:themeColor="text1"/>
-                                <w:sz w:val="20"/>
-                                <w:szCs w:val="20"/>
-                              </w:rPr>
-                              <w:t>e</w:t>
-                            </w:r>
-                            <w:r>
-                              <w:rPr>
-                                <w:color w:val="000000" w:themeColor="text1"/>
-                                <w:sz w:val="20"/>
-                                <w:szCs w:val="20"/>
-                              </w:rPr>
-                              <w:t xml:space="preserve"> necesarios. Si, por otro lado, </w:t>
-                            </w:r>
-                            <w:r>
-                              <w:rPr>
-                                <w:color w:val="000000" w:themeColor="text1"/>
-                                <w:sz w:val="20"/>
-                                <w:szCs w:val="20"/>
-                              </w:rPr>
-                              <w:t>se está</w:t>
-                            </w:r>
-                            <w:r>
-                              <w:rPr>
-                                <w:color w:val="000000" w:themeColor="text1"/>
-                                <w:sz w:val="20"/>
-                                <w:szCs w:val="20"/>
-                              </w:rPr>
-                              <w:t xml:space="preserve"> seguro de </w:t>
-                            </w:r>
-                            <w:r>
-                              <w:rPr>
-                                <w:color w:val="000000" w:themeColor="text1"/>
-                                <w:sz w:val="20"/>
-                                <w:szCs w:val="20"/>
-                              </w:rPr>
-                              <w:t>la</w:t>
-                            </w:r>
-                            <w:r>
-                              <w:rPr>
-                                <w:color w:val="000000" w:themeColor="text1"/>
-                                <w:sz w:val="20"/>
-                                <w:szCs w:val="20"/>
-                              </w:rPr>
-                              <w:t xml:space="preserve"> decisión presiona </w:t>
-                            </w:r>
-                            <w:r>
-                              <w:rPr>
-                                <w:color w:val="000000" w:themeColor="text1"/>
-                                <w:sz w:val="20"/>
-                                <w:szCs w:val="20"/>
-                              </w:rPr>
-                              <w:t>“</w:t>
-                            </w:r>
-                            <w:r>
-                              <w:rPr>
-                                <w:i/>
-                                <w:iCs/>
-                                <w:color w:val="000000" w:themeColor="text1"/>
-                                <w:sz w:val="20"/>
-                                <w:szCs w:val="20"/>
-                              </w:rPr>
-                              <w:t>Si</w:t>
-                            </w:r>
-                            <w:r>
-                              <w:rPr>
-                                <w:color w:val="000000" w:themeColor="text1"/>
-                                <w:sz w:val="20"/>
-                                <w:szCs w:val="20"/>
-                              </w:rPr>
-                              <w:t>”</w:t>
-                            </w:r>
-                            <w:r>
-                              <w:rPr>
-                                <w:color w:val="000000" w:themeColor="text1"/>
-                                <w:sz w:val="20"/>
-                                <w:szCs w:val="20"/>
-                              </w:rPr>
-                              <w:t xml:space="preserve"> y así </w:t>
-                            </w:r>
-                            <w:r>
-                              <w:rPr>
-                                <w:color w:val="000000" w:themeColor="text1"/>
-                                <w:sz w:val="20"/>
-                                <w:szCs w:val="20"/>
-                              </w:rPr>
-                              <w:t>se podrá</w:t>
-                            </w:r>
-                            <w:r>
-                              <w:rPr>
-                                <w:color w:val="000000" w:themeColor="text1"/>
-                                <w:sz w:val="20"/>
-                                <w:szCs w:val="20"/>
-                              </w:rPr>
-                              <w:t xml:space="preserve"> continuar con la siguiente orden de servicio</w:t>
-                            </w:r>
-                            <w:r>
-                              <w:rPr>
-                                <w:color w:val="000000" w:themeColor="text1"/>
-                                <w:sz w:val="20"/>
-                                <w:szCs w:val="20"/>
-                              </w:rPr>
-                              <w:t>.</w:t>
-                            </w:r>
-                          </w:p>
-                        </w:txbxContent>
-                      </wps:txbx>
-                      <wps:bodyPr rot="0" spcFirstLastPara="0" vertOverflow="overflow" horzOverflow="overflow" vert="horz" wrap="square" lIns="91440" tIns="45720" rIns="91440" bIns="45720" numCol="1" spcCol="0" rtlCol="0" fromWordArt="0" anchor="ctr" anchorCtr="0" forceAA="0" compatLnSpc="1">
-                        <a:prstTxWarp prst="textNoShape">
-                          <a:avLst/>
-                        </a:prstTxWarp>
-                        <a:noAutofit/>
-                      </wps:bodyPr>
-                    </wps:wsp>
-                  </a:graphicData>
-                </a:graphic>
-                <wp14:sizeRelH relativeFrom="margin">
-                  <wp14:pctWidth>0</wp14:pctWidth>
-                </wp14:sizeRelH>
-                <wp14:sizeRelV relativeFrom="margin">
-                  <wp14:pctHeight>0</wp14:pctHeight>
-                </wp14:sizeRelV>
-              </wp:anchor>
-            </w:drawing>
-          </mc:Choice>
-          <mc:Fallback>
-            <w:pict>
-              <v:rect w14:anchorId="51403A11" id="Rectángulo 58" o:spid="_x0000_s1055" style="position:absolute;margin-left:278.3pt;margin-top:590.15pt;width:233.65pt;height:72.65pt;z-index:251795456;visibility:visible;mso-wrap-style:square;mso-width-percent:0;mso-height-percent:0;mso-wrap-distance-left:9pt;mso-wrap-distance-top:0;mso-wrap-distance-right:9pt;mso-wrap-distance-bottom:0;mso-position-horizontal:absolute;mso-position-horizontal-relative:text;mso-position-vertical:absolute;mso-position-vertical-relative:page;mso-width-percent:0;mso-height-percent:0;mso-width-relative:margin;mso-height-relative:margin;v-text-anchor:middle" o:gfxdata="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" fillcolor="#e7e6e6 [3214]" strokecolor="#44546a [3215]" strokeweight="1pt">
-                <v:textbox>
-                  <w:txbxContent>
-                    <w:p>
-                      <w:pPr>
-                        <w:jc w:val="center"/>
-                        <w:rPr>
-                          <w:b/>
-                          <w:bCs/>
-                          <w:color w:val="000000" w:themeColor="text1"/>
-                          <w:sz w:val="20"/>
-                          <w:szCs w:val="20"/>
-                        </w:rPr>
-                      </w:pPr>
-                      <w:r>
-                        <w:rPr>
-                          <w:b/>
-                          <w:bCs/>
-                          <w:color w:val="000000" w:themeColor="text1"/>
-                          <w:sz w:val="20"/>
-                          <w:szCs w:val="20"/>
-                        </w:rPr>
-                        <w:t xml:space="preserve">Paso #7: </w:t>
-                      </w:r>
-                      <w:r>
-                        <w:rPr>
-                          <w:color w:val="000000" w:themeColor="text1"/>
-                          <w:sz w:val="20"/>
-                          <w:szCs w:val="20"/>
-                        </w:rPr>
-                        <w:t xml:space="preserve">Si no </w:t>
-                      </w:r>
-                      <w:r>
-                        <w:rPr>
-                          <w:color w:val="000000" w:themeColor="text1"/>
-                          <w:sz w:val="20"/>
-                          <w:szCs w:val="20"/>
-                        </w:rPr>
-                        <w:t>se está</w:t>
-                      </w:r>
-                      <w:r>
-                        <w:rPr>
-                          <w:color w:val="000000" w:themeColor="text1"/>
-                          <w:sz w:val="20"/>
-                          <w:szCs w:val="20"/>
-                        </w:rPr>
-                        <w:t xml:space="preserve"> seguro de terminar la orden de servicio presiona </w:t>
-                      </w:r>
-                      <w:r>
-                        <w:rPr>
-                          <w:color w:val="000000" w:themeColor="text1"/>
-                          <w:sz w:val="20"/>
-                          <w:szCs w:val="20"/>
-                        </w:rPr>
-                        <w:t>“</w:t>
-                      </w:r>
-                      <w:r>
-                        <w:rPr>
-                          <w:i/>
-                          <w:iCs/>
-                          <w:color w:val="000000" w:themeColor="text1"/>
-                          <w:sz w:val="20"/>
-                          <w:szCs w:val="20"/>
-                        </w:rPr>
-                        <w:t>No</w:t>
-                      </w:r>
-                      <w:r>
-                        <w:rPr>
-                          <w:color w:val="000000" w:themeColor="text1"/>
-                          <w:sz w:val="20"/>
-                          <w:szCs w:val="20"/>
-                        </w:rPr>
-                        <w:t>”</w:t>
-                      </w:r>
-                      <w:r>
-                        <w:rPr>
-                          <w:color w:val="000000" w:themeColor="text1"/>
-                          <w:sz w:val="20"/>
-                          <w:szCs w:val="20"/>
-                        </w:rPr>
-                        <w:t xml:space="preserve"> y ha</w:t>
-                      </w:r>
-                      <w:r>
-                        <w:rPr>
-                          <w:color w:val="000000" w:themeColor="text1"/>
-                          <w:sz w:val="20"/>
-                          <w:szCs w:val="20"/>
-                        </w:rPr>
-                        <w:t>cer</w:t>
-                      </w:r>
-                      <w:r>
-                        <w:rPr>
-                          <w:color w:val="000000" w:themeColor="text1"/>
-                          <w:sz w:val="20"/>
-                          <w:szCs w:val="20"/>
-                        </w:rPr>
-                        <w:t xml:space="preserve"> los cambios que </w:t>
-                      </w:r>
-                      <w:r>
-                        <w:rPr>
-                          <w:color w:val="000000" w:themeColor="text1"/>
-                          <w:sz w:val="20"/>
-                          <w:szCs w:val="20"/>
-                        </w:rPr>
-                        <w:t xml:space="preserve">se </w:t>
-                      </w:r>
-                      <w:r>
-                        <w:rPr>
-                          <w:color w:val="000000" w:themeColor="text1"/>
-                          <w:sz w:val="20"/>
-                          <w:szCs w:val="20"/>
-                        </w:rPr>
-                        <w:t>consider</w:t>
-                      </w:r>
-                      <w:r>
-                        <w:rPr>
-                          <w:color w:val="000000" w:themeColor="text1"/>
-                          <w:sz w:val="20"/>
-                          <w:szCs w:val="20"/>
-                        </w:rPr>
-                        <w:t>e</w:t>
-                      </w:r>
-                      <w:r>
-                        <w:rPr>
-                          <w:color w:val="000000" w:themeColor="text1"/>
-                          <w:sz w:val="20"/>
-                          <w:szCs w:val="20"/>
-                        </w:rPr>
-                        <w:t xml:space="preserve"> necesarios. Si, por otro lado, </w:t>
-                      </w:r>
-                      <w:r>
-                        <w:rPr>
-                          <w:color w:val="000000" w:themeColor="text1"/>
-                          <w:sz w:val="20"/>
-                          <w:szCs w:val="20"/>
-                        </w:rPr>
-                        <w:t>se está</w:t>
-                      </w:r>
-                      <w:r>
-                        <w:rPr>
-                          <w:color w:val="000000" w:themeColor="text1"/>
-                          <w:sz w:val="20"/>
-                          <w:szCs w:val="20"/>
-                        </w:rPr>
-                        <w:t xml:space="preserve"> seguro de </w:t>
-                      </w:r>
-                      <w:r>
-                        <w:rPr>
-                          <w:color w:val="000000" w:themeColor="text1"/>
-                          <w:sz w:val="20"/>
-                          <w:szCs w:val="20"/>
-                        </w:rPr>
-                        <w:t>la</w:t>
-                      </w:r>
-                      <w:r>
-                        <w:rPr>
-                          <w:color w:val="000000" w:themeColor="text1"/>
-                          <w:sz w:val="20"/>
-                          <w:szCs w:val="20"/>
-                        </w:rPr>
-                        <w:t xml:space="preserve"> decisión presiona </w:t>
-                      </w:r>
-                      <w:r>
-                        <w:rPr>
-                          <w:color w:val="000000" w:themeColor="text1"/>
-                          <w:sz w:val="20"/>
-                          <w:szCs w:val="20"/>
-                        </w:rPr>
-                        <w:t>“</w:t>
-                      </w:r>
-                      <w:r>
-                        <w:rPr>
-                          <w:i/>
-                          <w:iCs/>
-                          <w:color w:val="000000" w:themeColor="text1"/>
-                          <w:sz w:val="20"/>
-                          <w:szCs w:val="20"/>
-                        </w:rPr>
-                        <w:t>Si</w:t>
-                      </w:r>
-                      <w:r>
-                        <w:rPr>
-                          <w:color w:val="000000" w:themeColor="text1"/>
-                          <w:sz w:val="20"/>
-                          <w:szCs w:val="20"/>
-                        </w:rPr>
-                        <w:t>”</w:t>
-                      </w:r>
-                      <w:r>
-                        <w:rPr>
-                          <w:color w:val="000000" w:themeColor="text1"/>
-                          <w:sz w:val="20"/>
-                          <w:szCs w:val="20"/>
-                        </w:rPr>
-                        <w:t xml:space="preserve"> y así </w:t>
-                      </w:r>
-                      <w:r>
-                        <w:rPr>
-                          <w:color w:val="000000" w:themeColor="text1"/>
-                          <w:sz w:val="20"/>
-                          <w:szCs w:val="20"/>
-                        </w:rPr>
-                        <w:t>se podrá</w:t>
-                      </w:r>
-                      <w:r>
-                        <w:rPr>
-                          <w:color w:val="000000" w:themeColor="text1"/>
-                          <w:sz w:val="20"/>
-                          <w:szCs w:val="20"/>
-                        </w:rPr>
-                        <w:t xml:space="preserve"> continuar con la siguiente orden de servicio</w:t>
-                      </w:r>
-                      <w:r>
-                        <w:rPr>
-                          <w:color w:val="000000" w:themeColor="text1"/>
-                          <w:sz w:val="20"/>
-                          <w:szCs w:val="20"/>
-                        </w:rPr>
-                        <w:t>.</w:t>
-                      </w:r>
-                    </w:p>
-                  </w:txbxContent>
-                </v:textbox>
-                <w10:wrap anchory="page"/>
-              </v:rect>
-            </w:pict>
-          </mc:Fallback>
-        </mc:AlternateContent>
-      </w:r>
-      <w:r>
-        <w:rPr>
-          <w:noProof/>
-        </w:rPr>
-        <mc:AlternateContent>
-          <mc:Choice Requires="wps">
-            <w:drawing>
-              <wp:anchor distT="0" distB="0" distL="114300" distR="114300" simplePos="0" relativeHeight="251793408" behindDoc="0" locked="0" layoutInCell="1" allowOverlap="1" wp14:anchorId="486A08DC" wp14:editId="752EEDCB">
+              <wp:anchor distT="0" distB="0" distL="114300" distR="114300" simplePos="0" relativeHeight="251793408" behindDoc="0" locked="0" layoutInCell="1" allowOverlap="1" wp14:anchorId="486A08DC" wp14:editId="5CC8C750">
                 <wp:simplePos x="0" y="0"/>
                 <wp:positionH relativeFrom="column">
                   <wp:posOffset>-890270</wp:posOffset>
@@ -14567,7 +14244,7 @@
           </mc:Choice>
           <mc:Fallback>
             <w:pict>
-              <v:rect w14:anchorId="486A08DC" id="Rectángulo 56" o:spid="_x0000_s1056" style="position:absolute;margin-left:-70.1pt;margin-top:576.55pt;width:175.2pt;height:70.6pt;z-index:251793408;visibility:visible;mso-wrap-style:square;mso-width-percent:0;mso-height-percent:0;mso-wrap-distance-left:9pt;mso-wrap-distance-top:0;mso-wrap-distance-right:9pt;mso-wrap-distance-bottom:0;mso-position-horizontal:absolute;mso-position-horizontal-relative:text;mso-position-vertical:absolute;mso-position-vertical-relative:page;mso-width-percent:0;mso-height-percent:0;mso-width-relative:margin;mso-height-relative:margin;v-text-anchor:middle" o:gfxdata="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" fillcolor="#e7e6e6 [3214]" strokecolor="#44546a [3215]" strokeweight="1pt">
+              <v:rect w14:anchorId="486A08DC" id="Rectángulo 56" o:spid="_x0000_s1055" style="position:absolute;margin-left:-70.1pt;margin-top:576.55pt;width:175.2pt;height:70.6pt;z-index:251793408;visibility:visible;mso-wrap-style:square;mso-width-percent:0;mso-height-percent:0;mso-wrap-distance-left:9pt;mso-wrap-distance-top:0;mso-wrap-distance-right:9pt;mso-wrap-distance-bottom:0;mso-position-horizontal:absolute;mso-position-horizontal-relative:text;mso-position-vertical:absolute;mso-position-vertical-relative:page;mso-width-percent:0;mso-height-percent:0;mso-width-relative:margin;mso-height-relative:margin;v-text-anchor:middle" o:gfxdata="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" fillcolor="#e7e6e6 [3214]" strokecolor="#44546a [3215]" strokeweight="1pt">
                 <v:textbox>
                   <w:txbxContent>
                     <w:p>
@@ -15206,6 +14883,582 @@
           <w:tab w:val="left" w:pos="6847"/>
         </w:tabs>
       </w:pPr>
+      <w:r>
+        <w:rPr>
+          <w:noProof/>
+        </w:rPr>
+        <mc:AlternateContent>
+          <mc:Choice Requires="wps">
+            <w:drawing>
+              <wp:anchor distT="0" distB="0" distL="114300" distR="114300" simplePos="0" relativeHeight="251795456" behindDoc="0" locked="0" layoutInCell="1" allowOverlap="1" wp14:anchorId="51403A11" wp14:editId="754B1A0F">
+                <wp:simplePos x="0" y="0"/>
+                <wp:positionH relativeFrom="column">
+                  <wp:posOffset>3529965</wp:posOffset>
+                </wp:positionH>
+                <wp:positionV relativeFrom="page">
+                  <wp:posOffset>7496175</wp:posOffset>
+                </wp:positionV>
+                <wp:extent cx="2967355" cy="1123950"/>
+                <wp:effectExtent l="0" t="0" r="23495" b="19050"/>
+                <wp:wrapNone/>
+                <wp:docPr id="58" name="Rectángulo 58"/>
+                <wp:cNvGraphicFramePr/>
+                <a:graphic xmlns:a="http://schemas.openxmlformats.org/drawingml/2006/main">
+                  <a:graphicData uri="http://schemas.microsoft.com/office/word/2010/wordprocessingShape">
+                    <wps:wsp>
+                      <wps:cNvSpPr/>
+                      <wps:spPr>
+                        <a:xfrm>
+                          <a:off x="0" y="0"/>
+                          <a:ext cx="2967355" cy="1123950"/>
+                        </a:xfrm>
+                        <a:prstGeom prst="rect">
+                          <a:avLst/>
+                        </a:prstGeom>
+                        <a:solidFill>
+                          <a:schemeClr val="bg2"/>
+                        </a:solidFill>
+                        <a:ln>
+                          <a:solidFill>
+                            <a:schemeClr val="tx2"/>
+                          </a:solidFill>
+                        </a:ln>
+                      </wps:spPr>
+                      <wps:style>
+                        <a:lnRef idx="2">
+                          <a:schemeClr val="accent1">
+                            <a:shade val="50000"/>
+                          </a:schemeClr>
+                        </a:lnRef>
+                        <a:fillRef idx="1">
+                          <a:schemeClr val="accent1"/>
+                        </a:fillRef>
+                        <a:effectRef idx="0">
+                          <a:schemeClr val="accent1"/>
+                        </a:effectRef>
+                        <a:fontRef idx="minor">
+                          <a:schemeClr val="lt1"/>
+                        </a:fontRef>
+                      </wps:style>
+                      <wps:txbx>
+                        <w:txbxContent>
+                          <w:p>
+                            <w:pPr>
+                              <w:jc w:val="center"/>
+                              <w:rPr>
+                                <w:b/>
+                                <w:bCs/>
+                                <w:color w:val="000000" w:themeColor="text1"/>
+                                <w:sz w:val="20"/>
+                                <w:szCs w:val="20"/>
+                              </w:rPr>
+                            </w:pPr>
+                            <w:r>
+                              <w:rPr>
+                                <w:b/>
+                                <w:bCs/>
+                                <w:color w:val="000000" w:themeColor="text1"/>
+                                <w:sz w:val="20"/>
+                                <w:szCs w:val="20"/>
+                              </w:rPr>
+                              <w:t xml:space="preserve">Paso #7: </w:t>
+                            </w:r>
+                            <w:r>
+                              <w:rPr>
+                                <w:color w:val="000000" w:themeColor="text1"/>
+                                <w:sz w:val="20"/>
+                                <w:szCs w:val="20"/>
+                              </w:rPr>
+                              <w:t xml:space="preserve">Si no </w:t>
+                            </w:r>
+                            <w:r>
+                              <w:rPr>
+                                <w:color w:val="000000" w:themeColor="text1"/>
+                                <w:sz w:val="20"/>
+                                <w:szCs w:val="20"/>
+                              </w:rPr>
+                              <w:t>se está</w:t>
+                            </w:r>
+                            <w:r>
+                              <w:rPr>
+                                <w:color w:val="000000" w:themeColor="text1"/>
+                                <w:sz w:val="20"/>
+                                <w:szCs w:val="20"/>
+                              </w:rPr>
+                              <w:t xml:space="preserve"> seguro de terminar la orden de servicio presiona </w:t>
+                            </w:r>
+                            <w:r>
+                              <w:rPr>
+                                <w:color w:val="000000" w:themeColor="text1"/>
+                                <w:sz w:val="20"/>
+                                <w:szCs w:val="20"/>
+                              </w:rPr>
+                              <w:t>“</w:t>
+                            </w:r>
+                            <w:r>
+                              <w:rPr>
+                                <w:i/>
+                                <w:iCs/>
+                                <w:color w:val="000000" w:themeColor="text1"/>
+                                <w:sz w:val="20"/>
+                                <w:szCs w:val="20"/>
+                              </w:rPr>
+                              <w:t>No</w:t>
+                            </w:r>
+                            <w:r>
+                              <w:rPr>
+                                <w:color w:val="000000" w:themeColor="text1"/>
+                                <w:sz w:val="20"/>
+                                <w:szCs w:val="20"/>
+                              </w:rPr>
+                              <w:t>”</w:t>
+                            </w:r>
+                            <w:r>
+                              <w:rPr>
+                                <w:color w:val="000000" w:themeColor="text1"/>
+                                <w:sz w:val="20"/>
+                                <w:szCs w:val="20"/>
+                              </w:rPr>
+                              <w:t xml:space="preserve"> y ha</w:t>
+                            </w:r>
+                            <w:r>
+                              <w:rPr>
+                                <w:color w:val="000000" w:themeColor="text1"/>
+                                <w:sz w:val="20"/>
+                                <w:szCs w:val="20"/>
+                              </w:rPr>
+                              <w:t>cer</w:t>
+                            </w:r>
+                            <w:r>
+                              <w:rPr>
+                                <w:color w:val="000000" w:themeColor="text1"/>
+                                <w:sz w:val="20"/>
+                                <w:szCs w:val="20"/>
+                              </w:rPr>
+                              <w:t xml:space="preserve"> los cambios que </w:t>
+                            </w:r>
+                            <w:r>
+                              <w:rPr>
+                                <w:color w:val="000000" w:themeColor="text1"/>
+                                <w:sz w:val="20"/>
+                                <w:szCs w:val="20"/>
+                              </w:rPr>
+                              <w:t xml:space="preserve">se </w:t>
+                            </w:r>
+                            <w:r>
+                              <w:rPr>
+                                <w:color w:val="000000" w:themeColor="text1"/>
+                                <w:sz w:val="20"/>
+                                <w:szCs w:val="20"/>
+                              </w:rPr>
+                              <w:t>consider</w:t>
+                            </w:r>
+                            <w:r>
+                              <w:rPr>
+                                <w:color w:val="000000" w:themeColor="text1"/>
+                                <w:sz w:val="20"/>
+                                <w:szCs w:val="20"/>
+                              </w:rPr>
+                              <w:t>e</w:t>
+                            </w:r>
+                            <w:r>
+                              <w:rPr>
+                                <w:color w:val="000000" w:themeColor="text1"/>
+                                <w:sz w:val="20"/>
+                                <w:szCs w:val="20"/>
+                              </w:rPr>
+                              <w:t xml:space="preserve"> necesarios. Si, por otro lado, </w:t>
+                            </w:r>
+                            <w:r>
+                              <w:rPr>
+                                <w:color w:val="000000" w:themeColor="text1"/>
+                                <w:sz w:val="20"/>
+                                <w:szCs w:val="20"/>
+                              </w:rPr>
+                              <w:t>se está</w:t>
+                            </w:r>
+                            <w:r>
+                              <w:rPr>
+                                <w:color w:val="000000" w:themeColor="text1"/>
+                                <w:sz w:val="20"/>
+                                <w:szCs w:val="20"/>
+                              </w:rPr>
+                              <w:t xml:space="preserve"> seguro de </w:t>
+                            </w:r>
+                            <w:r>
+                              <w:rPr>
+                                <w:color w:val="000000" w:themeColor="text1"/>
+                                <w:sz w:val="20"/>
+                                <w:szCs w:val="20"/>
+                              </w:rPr>
+                              <w:t>la</w:t>
+                            </w:r>
+                            <w:r>
+                              <w:rPr>
+                                <w:color w:val="000000" w:themeColor="text1"/>
+                                <w:sz w:val="20"/>
+                                <w:szCs w:val="20"/>
+                              </w:rPr>
+                              <w:t xml:space="preserve"> decisión presiona </w:t>
+                            </w:r>
+                            <w:r>
+                              <w:rPr>
+                                <w:color w:val="000000" w:themeColor="text1"/>
+                                <w:sz w:val="20"/>
+                                <w:szCs w:val="20"/>
+                              </w:rPr>
+                              <w:t>“</w:t>
+                            </w:r>
+                            <w:r>
+                              <w:rPr>
+                                <w:i/>
+                                <w:iCs/>
+                                <w:color w:val="000000" w:themeColor="text1"/>
+                                <w:sz w:val="20"/>
+                                <w:szCs w:val="20"/>
+                              </w:rPr>
+                              <w:t>Si</w:t>
+                            </w:r>
+                            <w:r>
+                              <w:rPr>
+                                <w:color w:val="000000" w:themeColor="text1"/>
+                                <w:sz w:val="20"/>
+                                <w:szCs w:val="20"/>
+                              </w:rPr>
+                              <w:t>”</w:t>
+                            </w:r>
+                            <w:r>
+                              <w:rPr>
+                                <w:color w:val="000000" w:themeColor="text1"/>
+                                <w:sz w:val="20"/>
+                                <w:szCs w:val="20"/>
+                              </w:rPr>
+                              <w:t>, seleccionar el correo del cliente</w:t>
+                            </w:r>
+                            <w:r>
+                              <w:rPr>
+                                <w:color w:val="000000" w:themeColor="text1"/>
+                                <w:sz w:val="20"/>
+                                <w:szCs w:val="20"/>
+                              </w:rPr>
+                              <w:t xml:space="preserve"> y </w:t>
+                            </w:r>
+                            <w:r>
+                              <w:rPr>
+                                <w:color w:val="000000" w:themeColor="text1"/>
+                                <w:sz w:val="20"/>
+                                <w:szCs w:val="20"/>
+                              </w:rPr>
+                              <w:t>de esta forma</w:t>
+                            </w:r>
+                            <w:r>
+                              <w:rPr>
+                                <w:color w:val="000000" w:themeColor="text1"/>
+                                <w:sz w:val="20"/>
+                                <w:szCs w:val="20"/>
+                              </w:rPr>
+                              <w:t xml:space="preserve"> </w:t>
+                            </w:r>
+                            <w:r>
+                              <w:rPr>
+                                <w:color w:val="000000" w:themeColor="text1"/>
+                                <w:sz w:val="20"/>
+                                <w:szCs w:val="20"/>
+                              </w:rPr>
+                              <w:t>se podrá</w:t>
+                            </w:r>
+                            <w:r>
+                              <w:rPr>
+                                <w:color w:val="000000" w:themeColor="text1"/>
+                                <w:sz w:val="20"/>
+                                <w:szCs w:val="20"/>
+                              </w:rPr>
+                              <w:t xml:space="preserve"> continuar con la siguiente orden de servicio</w:t>
+                            </w:r>
+                            <w:r>
+                              <w:rPr>
+                                <w:color w:val="000000" w:themeColor="text1"/>
+                                <w:sz w:val="20"/>
+                                <w:szCs w:val="20"/>
+                              </w:rPr>
+                              <w:t>.</w:t>
+                            </w:r>
+                          </w:p>
+                        </w:txbxContent>
+                      </wps:txbx>
+                      <wps:bodyPr rot="0" spcFirstLastPara="0" vertOverflow="overflow" horzOverflow="overflow" vert="horz" wrap="square" lIns="91440" tIns="45720" rIns="91440" bIns="45720" numCol="1" spcCol="0" rtlCol="0" fromWordArt="0" anchor="ctr" anchorCtr="0" forceAA="0" compatLnSpc="1">
+                        <a:prstTxWarp prst="textNoShape">
+                          <a:avLst/>
+                        </a:prstTxWarp>
+                        <a:noAutofit/>
+                      </wps:bodyPr>
+                    </wps:wsp>
+                  </a:graphicData>
+                </a:graphic>
+                <wp14:sizeRelH relativeFrom="margin">
+                  <wp14:pctWidth>0</wp14:pctWidth>
+                </wp14:sizeRelH>
+                <wp14:sizeRelV relativeFrom="margin">
+                  <wp14:pctHeight>0</wp14:pctHeight>
+                </wp14:sizeRelV>
+              </wp:anchor>
+            </w:drawing>
+          </mc:Choice>
+          <mc:Fallback>
+            <w:pict>
+              <v:rect w14:anchorId="51403A11" id="Rectángulo 58" o:spid="_x0000_s1058" style="position:absolute;margin-left:277.95pt;margin-top:590.25pt;width:233.65pt;height:88.5pt;z-index:251795456;visibility:visible;mso-wrap-style:square;mso-width-percent:0;mso-height-percent:0;mso-wrap-distance-left:9pt;mso-wrap-distance-top:0;mso-wrap-distance-right:9pt;mso-wrap-distance-bottom:0;mso-position-horizontal:absolute;mso-position-horizontal-relative:text;mso-position-vertical:absolute;mso-position-vertical-relative:page;mso-width-percent:0;mso-height-percent:0;mso-width-relative:margin;mso-height-relative:margin;v-text-anchor:middle" o:gfxdata="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" fillcolor="#e7e6e6 [3214]" strokecolor="#44546a [3215]" strokeweight="1pt">
+                <v:textbox>
+                  <w:txbxContent>
+                    <w:p>
+                      <w:pPr>
+                        <w:jc w:val="center"/>
+                        <w:rPr>
+                          <w:b/>
+                          <w:bCs/>
+                          <w:color w:val="000000" w:themeColor="text1"/>
+                          <w:sz w:val="20"/>
+                          <w:szCs w:val="20"/>
+                        </w:rPr>
+                      </w:pPr>
+                      <w:r>
+                        <w:rPr>
+                          <w:b/>
+                          <w:bCs/>
+                          <w:color w:val="000000" w:themeColor="text1"/>
+                          <w:sz w:val="20"/>
+                          <w:szCs w:val="20"/>
+                        </w:rPr>
+                        <w:t xml:space="preserve">Paso #7: </w:t>
+                      </w:r>
+                      <w:r>
+                        <w:rPr>
+                          <w:color w:val="000000" w:themeColor="text1"/>
+                          <w:sz w:val="20"/>
+                          <w:szCs w:val="20"/>
+                        </w:rPr>
+                        <w:t xml:space="preserve">Si no </w:t>
+                      </w:r>
+                      <w:r>
+                        <w:rPr>
+                          <w:color w:val="000000" w:themeColor="text1"/>
+                          <w:sz w:val="20"/>
+                          <w:szCs w:val="20"/>
+                        </w:rPr>
+                        <w:t>se está</w:t>
+                      </w:r>
+                      <w:r>
+                        <w:rPr>
+                          <w:color w:val="000000" w:themeColor="text1"/>
+                          <w:sz w:val="20"/>
+                          <w:szCs w:val="20"/>
+                        </w:rPr>
+                        <w:t xml:space="preserve"> seguro de terminar la orden de servicio presiona </w:t>
+                      </w:r>
+                      <w:r>
+                        <w:rPr>
+                          <w:color w:val="000000" w:themeColor="text1"/>
+                          <w:sz w:val="20"/>
+                          <w:szCs w:val="20"/>
+                        </w:rPr>
+                        <w:t>“</w:t>
+                      </w:r>
+                      <w:r>
+                        <w:rPr>
+                          <w:i/>
+                          <w:iCs/>
+                          <w:color w:val="000000" w:themeColor="text1"/>
+                          <w:sz w:val="20"/>
+                          <w:szCs w:val="20"/>
+                        </w:rPr>
+                        <w:t>No</w:t>
+                      </w:r>
+                      <w:r>
+                        <w:rPr>
+                          <w:color w:val="000000" w:themeColor="text1"/>
+                          <w:sz w:val="20"/>
+                          <w:szCs w:val="20"/>
+                        </w:rPr>
+                        <w:t>”</w:t>
+                      </w:r>
+                      <w:r>
+                        <w:rPr>
+                          <w:color w:val="000000" w:themeColor="text1"/>
+                          <w:sz w:val="20"/>
+                          <w:szCs w:val="20"/>
+                        </w:rPr>
+                        <w:t xml:space="preserve"> y ha</w:t>
+                      </w:r>
+                      <w:r>
+                        <w:rPr>
+                          <w:color w:val="000000" w:themeColor="text1"/>
+                          <w:sz w:val="20"/>
+                          <w:szCs w:val="20"/>
+                        </w:rPr>
+                        <w:t>cer</w:t>
+                      </w:r>
+                      <w:r>
+                        <w:rPr>
+                          <w:color w:val="000000" w:themeColor="text1"/>
+                          <w:sz w:val="20"/>
+                          <w:szCs w:val="20"/>
+                        </w:rPr>
+                        <w:t xml:space="preserve"> los cambios que </w:t>
+                      </w:r>
+                      <w:r>
+                        <w:rPr>
+                          <w:color w:val="000000" w:themeColor="text1"/>
+                          <w:sz w:val="20"/>
+                          <w:szCs w:val="20"/>
+                        </w:rPr>
+                        <w:t xml:space="preserve">se </w:t>
+                      </w:r>
+                      <w:r>
+                        <w:rPr>
+                          <w:color w:val="000000" w:themeColor="text1"/>
+                          <w:sz w:val="20"/>
+                          <w:szCs w:val="20"/>
+                        </w:rPr>
+                        <w:t>consider</w:t>
+                      </w:r>
+                      <w:r>
+                        <w:rPr>
+                          <w:color w:val="000000" w:themeColor="text1"/>
+                          <w:sz w:val="20"/>
+                          <w:szCs w:val="20"/>
+                        </w:rPr>
+                        <w:t>e</w:t>
+                      </w:r>
+                      <w:r>
+                        <w:rPr>
+                          <w:color w:val="000000" w:themeColor="text1"/>
+                          <w:sz w:val="20"/>
+                          <w:szCs w:val="20"/>
+                        </w:rPr>
+                        <w:t xml:space="preserve"> necesarios. Si, por otro lado, </w:t>
+                      </w:r>
+                      <w:r>
+                        <w:rPr>
+                          <w:color w:val="000000" w:themeColor="text1"/>
+                          <w:sz w:val="20"/>
+                          <w:szCs w:val="20"/>
+                        </w:rPr>
+                        <w:t>se está</w:t>
+                      </w:r>
+                      <w:r>
+                        <w:rPr>
+                          <w:color w:val="000000" w:themeColor="text1"/>
+                          <w:sz w:val="20"/>
+                          <w:szCs w:val="20"/>
+                        </w:rPr>
+                        <w:t xml:space="preserve"> seguro de </w:t>
+                      </w:r>
+                      <w:r>
+                        <w:rPr>
+                          <w:color w:val="000000" w:themeColor="text1"/>
+                          <w:sz w:val="20"/>
+                          <w:szCs w:val="20"/>
+                        </w:rPr>
+                        <w:t>la</w:t>
+                      </w:r>
+                      <w:r>
+                        <w:rPr>
+                          <w:color w:val="000000" w:themeColor="text1"/>
+                          <w:sz w:val="20"/>
+                          <w:szCs w:val="20"/>
+                        </w:rPr>
+                        <w:t xml:space="preserve"> decisión presiona </w:t>
+                      </w:r>
+                      <w:r>
+                        <w:rPr>
+                          <w:color w:val="000000" w:themeColor="text1"/>
+                          <w:sz w:val="20"/>
+                          <w:szCs w:val="20"/>
+                        </w:rPr>
+                        <w:t>“</w:t>
+                      </w:r>
+                      <w:r>
+                        <w:rPr>
+                          <w:i/>
+                          <w:iCs/>
+                          <w:color w:val="000000" w:themeColor="text1"/>
+                          <w:sz w:val="20"/>
+                          <w:szCs w:val="20"/>
+                        </w:rPr>
+                        <w:t>Si</w:t>
+                      </w:r>
+                      <w:r>
+                        <w:rPr>
+                          <w:color w:val="000000" w:themeColor="text1"/>
+                          <w:sz w:val="20"/>
+                          <w:szCs w:val="20"/>
+                        </w:rPr>
+                        <w:t>”</w:t>
+                      </w:r>
+                      <w:r>
+                        <w:rPr>
+                          <w:color w:val="000000" w:themeColor="text1"/>
+                          <w:sz w:val="20"/>
+                          <w:szCs w:val="20"/>
+                        </w:rPr>
+                        <w:t>, seleccionar el correo del cliente</w:t>
+                      </w:r>
+                      <w:r>
+                        <w:rPr>
+                          <w:color w:val="000000" w:themeColor="text1"/>
+                          <w:sz w:val="20"/>
+                          <w:szCs w:val="20"/>
+                        </w:rPr>
+                        <w:t xml:space="preserve"> y </w:t>
+                      </w:r>
+                      <w:r>
+                        <w:rPr>
+                          <w:color w:val="000000" w:themeColor="text1"/>
+                          <w:sz w:val="20"/>
+                          <w:szCs w:val="20"/>
+                        </w:rPr>
+                        <w:t>de esta forma</w:t>
+                      </w:r>
+                      <w:r>
+                        <w:rPr>
+                          <w:color w:val="000000" w:themeColor="text1"/>
+                          <w:sz w:val="20"/>
+                          <w:szCs w:val="20"/>
+                        </w:rPr>
+                        <w:t xml:space="preserve"> </w:t>
+                      </w:r>
+                      <w:r>
+                        <w:rPr>
+                          <w:color w:val="000000" w:themeColor="text1"/>
+                          <w:sz w:val="20"/>
+                          <w:szCs w:val="20"/>
+                        </w:rPr>
+                        <w:t>se podrá</w:t>
+                      </w:r>
+                      <w:r>
+                        <w:rPr>
+                          <w:color w:val="000000" w:themeColor="text1"/>
+                          <w:sz w:val="20"/>
+                          <w:szCs w:val="20"/>
+                        </w:rPr>
+                        <w:t xml:space="preserve"> continuar con la siguiente orden de servicio</w:t>
+                      </w:r>
+                      <w:r>
+                        <w:rPr>
+                          <w:color w:val="000000" w:themeColor="text1"/>
+                          <w:sz w:val="20"/>
+                          <w:szCs w:val="20"/>
+                        </w:rPr>
+                        <w:t>.</w:t>
+                      </w:r>
+                    </w:p>
+                  </w:txbxContent>
+                </v:textbox>
+                <w10:wrap anchory="page"/>
+              </v:rect>
+            </w:pict>
+          </mc:Fallback>
+        </mc:AlternateContent>
+      </w:r>
     </w:p>
     <w:p>
       <w:pPr>
@@ -17572,25 +17825,52 @@
 </file>
 
 <file path=customXml/item1.xml><?xml version="1.0" encoding="utf-8"?>
-<ct:contentTypeSchema xmlns:ct="http://schemas.microsoft.com/office/2006/metadata/contentType" xmlns:ma="http://schemas.microsoft.com/office/2006/metadata/properties/metaAttributes" ct:_="" ma:_="" ma:contentTypeName="Documento" ma:contentTypeID="0x0101001E21E8079886344FAF8D2737F29F93DC" ma:contentTypeVersion="9" ma:contentTypeDescription="Crear nuevo documento." ma:contentTypeScope="" ma:versionID="272f68fa91f77ec8e97e4f71649d4b01">
-  <xsd:schema xmlns:xsd="http://www.w3.org/2001/XMLSchema" xmlns:xs="http://www.w3.org/2001/XMLSchema" xmlns:p="http://schemas.microsoft.com/office/2006/metadata/properties" xmlns:ns2="10000757-bffb-4e6a-8c38-145fbbfac3fb" xmlns:ns3="9ecba91e-46e8-4227-bc5d-822e542838d8" targetNamespace="http://schemas.microsoft.com/office/2006/metadata/properties" ma:root="true" ma:fieldsID="13583dcfd4091a13dba3e5fc578ab996" ns2:_="" ns3:_="">
-    <xsd:import namespace="10000757-bffb-4e6a-8c38-145fbbfac3fb"/>
-    <xsd:import namespace="9ecba91e-46e8-4227-bc5d-822e542838d8"/>
+<p:properties xmlns:p="http://schemas.microsoft.com/office/2006/metadata/properties" xmlns:xsi="http://www.w3.org/2001/XMLSchema-instance" xmlns:pc="http://schemas.microsoft.com/office/infopath/2007/PartnerControls">
+  <documentManagement>
+    <SharedWithUsers xmlns="9a75c96f-7d75-4b4b-8670-7ae153f3e206">
+      <UserInfo>
+        <DisplayName>Alex Trujillo</DisplayName>
+        <AccountId>406</AccountId>
+        <AccountType/>
+      </UserInfo>
+    </SharedWithUsers>
+  </documentManagement>
+</p:properties>
+</file>
+
+<file path=customXml/item2.xml><?xml version="1.0" encoding="utf-8"?>
+<?mso-contentType ?>
+<FormTemplates xmlns="http://schemas.microsoft.com/sharepoint/v3/contenttype/forms">
+  <Display>DocumentLibraryForm</Display>
+  <Edit>DocumentLibraryForm</Edit>
+  <New>DocumentLibraryForm</New>
+</FormTemplates>
+</file>
+
+<file path=customXml/item3.xml><?xml version="1.0" encoding="utf-8"?>
+<ct:contentTypeSchema xmlns:ct="http://schemas.microsoft.com/office/2006/metadata/contentType" xmlns:ma="http://schemas.microsoft.com/office/2006/metadata/properties/metaAttributes" ct:_="" ma:_="" ma:contentTypeName="Document" ma:contentTypeID="0x01010076027DE7FE8C104BA487662364E3CF4A" ma:contentTypeVersion="13" ma:contentTypeDescription="Create a new document." ma:contentTypeScope="" ma:versionID="8429974c6be77b27bcb00e25d1b3b63e">
+  <xsd:schema xmlns:xsd="http://www.w3.org/2001/XMLSchema" xmlns:xs="http://www.w3.org/2001/XMLSchema" xmlns:p="http://schemas.microsoft.com/office/2006/metadata/properties" xmlns:ns2="36d44c45-e5d2-4a4a-bb8e-48df971f2b67" xmlns:ns3="9a75c96f-7d75-4b4b-8670-7ae153f3e206" targetNamespace="http://schemas.microsoft.com/office/2006/metadata/properties" ma:root="true" ma:fieldsID="e63c64b04632addf3ef07235898ed4ba" ns2:_="" ns3:_="">
+    <xsd:import namespace="36d44c45-e5d2-4a4a-bb8e-48df971f2b67"/>
+    <xsd:import namespace="9a75c96f-7d75-4b4b-8670-7ae153f3e206"/>
     <xsd:element name="properties">
       <xsd:complexType>
         <xsd:sequence>
           <xsd:element name="documentManagement">
             <xsd:complexType>
               <xsd:all>
-                <xsd:element ref="ns2:SharedWithUsers" minOccurs="0"/>
-                <xsd:element ref="ns2:SharedWithDetails" minOccurs="0"/>
-                <xsd:element ref="ns3:MediaServiceMetadata" minOccurs="0"/>
-                <xsd:element ref="ns3:MediaServiceFastMetadata" minOccurs="0"/>
-                <xsd:element ref="ns3:MediaServiceDateTaken" minOccurs="0"/>
-                <xsd:element ref="ns3:MediaServiceAutoTags" minOccurs="0"/>
-                <xsd:element ref="ns3:MediaServiceOCR" minOccurs="0"/>
-                <xsd:element ref="ns3:MediaServiceGenerationTime" minOccurs="0"/>
-                <xsd:element ref="ns3:MediaServiceEventHashCode" minOccurs="0"/>
+                <xsd:element ref="ns2:MediaServiceMetadata" minOccurs="0"/>
+                <xsd:element ref="ns2:MediaServiceFastMetadata" minOccurs="0"/>
+                <xsd:element ref="ns2:MediaServiceDateTaken" minOccurs="0"/>
+                <xsd:element ref="ns2:MediaServiceAutoTags" minOccurs="0"/>
+                <xsd:element ref="ns2:MediaServiceOCR" minOccurs="0"/>
+                <xsd:element ref="ns2:MediaServiceGenerationTime" minOccurs="0"/>
+                <xsd:element ref="ns2:MediaServiceEventHashCode" minOccurs="0"/>
+                <xsd:element ref="ns2:MediaServiceLocation" minOccurs="0"/>
+                <xsd:element ref="ns2:MediaServiceAutoKeyPoints" minOccurs="0"/>
+                <xsd:element ref="ns2:MediaServiceKeyPoints" minOccurs="0"/>
+                <xsd:element ref="ns3:SharedWithUsers" minOccurs="0"/>
+                <xsd:element ref="ns3:SharedWithDetails" minOccurs="0"/>
+                <xsd:element ref="ns2:MediaLengthInSeconds" minOccurs="0"/>
               </xsd:all>
             </xsd:complexType>
           </xsd:element>
@@ -17598,10 +17878,73 @@
       </xsd:complexType>
     </xsd:element>
   </xsd:schema>
-  <xsd:schema xmlns:xsd="http://www.w3.org/2001/XMLSchema" xmlns:xs="http://www.w3.org/2001/XMLSchema" xmlns:dms="http://schemas.microsoft.com/office/2006/documentManagement/types" xmlns:pc="http://schemas.microsoft.com/office/infopath/2007/PartnerControls" targetNamespace="10000757-bffb-4e6a-8c38-145fbbfac3fb" elementFormDefault="qualified">
+  <xsd:schema xmlns:xsd="http://www.w3.org/2001/XMLSchema" xmlns:xs="http://www.w3.org/2001/XMLSchema" xmlns:dms="http://schemas.microsoft.com/office/2006/documentManagement/types" xmlns:pc="http://schemas.microsoft.com/office/infopath/2007/PartnerControls" targetNamespace="36d44c45-e5d2-4a4a-bb8e-48df971f2b67" elementFormDefault="qualified">
     <xsd:import namespace="http://schemas.microsoft.com/office/2006/documentManagement/types"/>
     <xsd:import namespace="http://schemas.microsoft.com/office/infopath/2007/PartnerControls"/>
-    <xsd:element name="SharedWithUsers" ma:index="8" nillable="true" ma:displayName="Compartido con" ma:internalName="SharedWithUsers" ma:readOnly="true">
+    <xsd:element name="MediaServiceMetadata" ma:index="8" nillable="true" ma:displayName="MediaServiceMetadata" ma:hidden="true" ma:internalName="MediaServiceMetadata" ma:readOnly="true">
+      <xsd:simpleType>
+        <xsd:restriction base="dms:Note"/>
+      </xsd:simpleType>
+    </xsd:element>
+    <xsd:element name="MediaServiceFastMetadata" ma:index="9" nillable="true" ma:displayName="MediaServiceFastMetadata" ma:hidden="true" ma:internalName="MediaServiceFastMetadata" ma:readOnly="true">
+      <xsd:simpleType>
+        <xsd:restriction base="dms:Note"/>
+      </xsd:simpleType>
+    </xsd:element>
+    <xsd:element name="MediaServiceDateTaken" ma:index="10" nillable="true" ma:displayName="MediaServiceDateTaken" ma:hidden="true" ma:internalName="MediaServiceDateTaken" ma:readOnly="true">
+      <xsd:simpleType>
+        <xsd:restriction base="dms:Text"/>
+      </xsd:simpleType>
+    </xsd:element>
+    <xsd:element name="MediaServiceAutoTags" ma:index="11" nillable="true" ma:displayName="Tags" ma:internalName="MediaServiceAutoTags" ma:readOnly="true">
+      <xsd:simpleType>
+        <xsd:restriction base="dms:Text"/>
+      </xsd:simpleType>
+    </xsd:element>
+    <xsd:element name="MediaServiceOCR" ma:index="12" nillable="true" ma:displayName="Extracted Text" ma:internalName="MediaServiceOCR" ma:readOnly="true">
+      <xsd:simpleType>
+        <xsd:restriction base="dms:Note">
+          <xsd:maxLength value="255"/>
+        </xsd:restriction>
+      </xsd:simpleType>
+    </xsd:element>
+    <xsd:element name="MediaServiceGenerationTime" ma:index="13" nillable="true" ma:displayName="MediaServiceGenerationTime" ma:hidden="true" ma:internalName="MediaServiceGenerationTime" ma:readOnly="true">
+      <xsd:simpleType>
+        <xsd:restriction base="dms:Text"/>
+      </xsd:simpleType>
+    </xsd:element>
+    <xsd:element name="MediaServiceEventHashCode" ma:index="14" nillable="true" ma:displayName="MediaServiceEventHashCode" ma:hidden="true" ma:internalName="MediaServiceEventHashCode" ma:readOnly="true">
+      <xsd:simpleType>
+        <xsd:restriction base="dms:Text"/>
+      </xsd:simpleType>
+    </xsd:element>
+    <xsd:element name="MediaServiceLocation" ma:index="15" nillable="true" ma:displayName="Location" ma:internalName="MediaServiceLocation" ma:readOnly="true">
+      <xsd:simpleType>
+        <xsd:restriction base="dms:Text"/>
+      </xsd:simpleType>
+    </xsd:element>
+    <xsd:element name="MediaServiceAutoKeyPoints" ma:index="16" nillable="true" ma:displayName="MediaServiceAutoKeyPoints" ma:hidden="true" ma:internalName="MediaServiceAutoKeyPoints" ma:readOnly="true">
+      <xsd:simpleType>
+        <xsd:restriction base="dms:Note"/>
+      </xsd:simpleType>
+    </xsd:element>
+    <xsd:element name="MediaServiceKeyPoints" ma:index="17" nillable="true" ma:displayName="KeyPoints" ma:internalName="MediaServiceKeyPoints" ma:readOnly="true">
+      <xsd:simpleType>
+        <xsd:restriction base="dms:Note">
+          <xsd:maxLength value="255"/>
+        </xsd:restriction>
+      </xsd:simpleType>
+    </xsd:element>
+    <xsd:element name="MediaLengthInSeconds" ma:index="20" nillable="true" ma:displayName="Length (seconds)" ma:internalName="MediaLengthInSeconds" ma:readOnly="true">
+      <xsd:simpleType>
+        <xsd:restriction base="dms:Unknown"/>
+      </xsd:simpleType>
+    </xsd:element>
+  </xsd:schema>
+  <xsd:schema xmlns:xsd="http://www.w3.org/2001/XMLSchema" xmlns:xs="http://www.w3.org/2001/XMLSchema" xmlns:dms="http://schemas.microsoft.com/office/2006/documentManagement/types" xmlns:pc="http://schemas.microsoft.com/office/infopath/2007/PartnerControls" targetNamespace="9a75c96f-7d75-4b4b-8670-7ae153f3e206" elementFormDefault="qualified">
+    <xsd:import namespace="http://schemas.microsoft.com/office/2006/documentManagement/types"/>
+    <xsd:import namespace="http://schemas.microsoft.com/office/infopath/2007/PartnerControls"/>
+    <xsd:element name="SharedWithUsers" ma:index="18" nillable="true" ma:displayName="Shared With" ma:internalName="SharedWithUsers" ma:readOnly="true">
       <xsd:complexType>
         <xsd:complexContent>
           <xsd:extension base="dms:UserMulti">
@@ -17620,52 +17963,11 @@
         </xsd:complexContent>
       </xsd:complexType>
     </xsd:element>
-    <xsd:element name="SharedWithDetails" ma:index="9" nillable="true" ma:displayName="Detalles de uso compartido" ma:internalName="SharedWithDetails" ma:readOnly="true">
+    <xsd:element name="SharedWithDetails" ma:index="19" nillable="true" ma:displayName="Shared With Details" ma:internalName="SharedWithDetails" ma:readOnly="true">
       <xsd:simpleType>
         <xsd:restriction base="dms:Note">
           <xsd:maxLength value="255"/>
         </xsd:restriction>
-      </xsd:simpleType>
-    </xsd:element>
-  </xsd:schema>
-  <xsd:schema xmlns:xsd="http://www.w3.org/2001/XMLSchema" xmlns:xs="http://www.w3.org/2001/XMLSchema" xmlns:dms="http://schemas.microsoft.com/office/2006/documentManagement/types" xmlns:pc="http://schemas.microsoft.com/office/infopath/2007/PartnerControls" targetNamespace="9ecba91e-46e8-4227-bc5d-822e542838d8" elementFormDefault="qualified">
-    <xsd:import namespace="http://schemas.microsoft.com/office/2006/documentManagement/types"/>
-    <xsd:import namespace="http://schemas.microsoft.com/office/infopath/2007/PartnerControls"/>
-    <xsd:element name="MediaServiceMetadata" ma:index="10" nillable="true" ma:displayName="MediaServiceMetadata" ma:hidden="true" ma:internalName="MediaServiceMetadata" ma:readOnly="true">
-      <xsd:simpleType>
-        <xsd:restriction base="dms:Note"/>
-      </xsd:simpleType>
-    </xsd:element>
-    <xsd:element name="MediaServiceFastMetadata" ma:index="11" nillable="true" ma:displayName="MediaServiceFastMetadata" ma:hidden="true" ma:internalName="MediaServiceFastMetadata" ma:readOnly="true">
-      <xsd:simpleType>
-        <xsd:restriction base="dms:Note"/>
-      </xsd:simpleType>
-    </xsd:element>
-    <xsd:element name="MediaServiceDateTaken" ma:index="12" nillable="true" ma:displayName="MediaServiceDateTaken" ma:hidden="true" ma:internalName="MediaServiceDateTaken" ma:readOnly="true">
-      <xsd:simpleType>
-        <xsd:restriction base="dms:Text"/>
-      </xsd:simpleType>
-    </xsd:element>
-    <xsd:element name="MediaServiceAutoTags" ma:index="13" nillable="true" ma:displayName="Tags" ma:internalName="MediaServiceAutoTags" ma:readOnly="true">
-      <xsd:simpleType>
-        <xsd:restriction base="dms:Text"/>
-      </xsd:simpleType>
-    </xsd:element>
-    <xsd:element name="MediaServiceOCR" ma:index="14" nillable="true" ma:displayName="Extracted Text" ma:internalName="MediaServiceOCR" ma:readOnly="true">
-      <xsd:simpleType>
-        <xsd:restriction base="dms:Note">
-          <xsd:maxLength value="255"/>
-        </xsd:restriction>
-      </xsd:simpleType>
-    </xsd:element>
-    <xsd:element name="MediaServiceGenerationTime" ma:index="15" nillable="true" ma:displayName="MediaServiceGenerationTime" ma:hidden="true" ma:internalName="MediaServiceGenerationTime" ma:readOnly="true">
-      <xsd:simpleType>
-        <xsd:restriction base="dms:Text"/>
-      </xsd:simpleType>
-    </xsd:element>
-    <xsd:element name="MediaServiceEventHashCode" ma:index="16" nillable="true" ma:displayName="MediaServiceEventHashCode" ma:hidden="true" ma:internalName="MediaServiceEventHashCode" ma:readOnly="true">
-      <xsd:simpleType>
-        <xsd:restriction base="dms:Text"/>
       </xsd:simpleType>
     </xsd:element>
   </xsd:schema>
@@ -17678,8 +17980,8 @@
         <xsd:element ref="dc:creator" minOccurs="0" maxOccurs="1"/>
         <xsd:element ref="dcterms:created" minOccurs="0" maxOccurs="1"/>
         <xsd:element ref="dc:identifier" minOccurs="0" maxOccurs="1"/>
-        <xsd:element name="contentType" minOccurs="0" maxOccurs="1" type="xsd:string" ma:index="0" ma:displayName="Tipo de contenido"/>
-        <xsd:element ref="dc:title" minOccurs="0" maxOccurs="1" ma:index="4" ma:displayName="Título"/>
+        <xsd:element name="contentType" minOccurs="0" maxOccurs="1" type="xsd:string" ma:index="0" ma:displayName="Content Type"/>
+        <xsd:element ref="dc:title" minOccurs="0" maxOccurs="1" ma:index="4" ma:displayName="Title"/>
         <xsd:element ref="dc:subject" minOccurs="0" maxOccurs="1"/>
         <xsd:element ref="dc:description" minOccurs="0" maxOccurs="1"/>
         <xsd:element name="keywords" minOccurs="0" maxOccurs="1" type="xsd:string"/>
@@ -17768,40 +18070,15 @@
 </ct:contentTypeSchema>
 </file>
 
-<file path=customXml/item2.xml><?xml version="1.0" encoding="utf-8"?>
-<?mso-contentType ?>
-<FormTemplates xmlns="http://schemas.microsoft.com/sharepoint/v3/contenttype/forms">
-  <Display>DocumentLibraryForm</Display>
-  <Edit>DocumentLibraryForm</Edit>
-  <New>DocumentLibraryForm</New>
-</FormTemplates>
-</file>
-
-<file path=customXml/item3.xml><?xml version="1.0" encoding="utf-8"?>
-<p:properties xmlns:p="http://schemas.microsoft.com/office/2006/metadata/properties" xmlns:xsi="http://www.w3.org/2001/XMLSchema-instance" xmlns:pc="http://schemas.microsoft.com/office/infopath/2007/PartnerControls">
-  <documentManagement/>
-</p:properties>
-</file>
-
 <file path=customXml/item4.xml><?xml version="1.0" encoding="utf-8"?>
 <b:Sources xmlns:b="http://schemas.openxmlformats.org/officeDocument/2006/bibliography" xmlns="http://schemas.openxmlformats.org/officeDocument/2006/bibliography" SelectedStyle="\APASixthEditionOfficeOnline.xsl" StyleName="APA" Version="6"/>
 </file>
 
 <file path=customXml/itemProps1.xml><?xml version="1.0" encoding="utf-8"?>
-<ds:datastoreItem xmlns:ds="http://schemas.openxmlformats.org/officeDocument/2006/customXml" ds:itemID="{66FA432B-1791-4341-A26F-FD4921B8C92C}">
+<ds:datastoreItem xmlns:ds="http://schemas.openxmlformats.org/officeDocument/2006/customXml" ds:itemID="{B113085A-A5B8-4DFA-BFA4-9DA4EE8A0A19}">
   <ds:schemaRefs>
-    <ds:schemaRef ds:uri="http://schemas.microsoft.com/office/2006/metadata/contentType"/>
-    <ds:schemaRef ds:uri="http://schemas.microsoft.com/office/2006/metadata/properties/metaAttributes"/>
-    <ds:schemaRef ds:uri="http://www.w3.org/2001/XMLSchema"/>
     <ds:schemaRef ds:uri="http://schemas.microsoft.com/office/2006/metadata/properties"/>
-    <ds:schemaRef ds:uri="10000757-bffb-4e6a-8c38-145fbbfac3fb"/>
-    <ds:schemaRef ds:uri="9ecba91e-46e8-4227-bc5d-822e542838d8"/>
-    <ds:schemaRef ds:uri="http://schemas.microsoft.com/office/2006/documentManagement/types"/>
     <ds:schemaRef ds:uri="http://schemas.microsoft.com/office/infopath/2007/PartnerControls"/>
-    <ds:schemaRef ds:uri="http://schemas.openxmlformats.org/package/2006/metadata/core-properties"/>
-    <ds:schemaRef ds:uri="http://purl.org/dc/elements/1.1/"/>
-    <ds:schemaRef ds:uri="http://purl.org/dc/terms/"/>
-    <ds:schemaRef ds:uri="http://schemas.microsoft.com/internal/obd"/>
   </ds:schemaRefs>
 </ds:datastoreItem>
 </file>
@@ -17815,12 +18092,7 @@
 </file>
 
 <file path=customXml/itemProps3.xml><?xml version="1.0" encoding="utf-8"?>
-<ds:datastoreItem xmlns:ds="http://schemas.openxmlformats.org/officeDocument/2006/customXml" ds:itemID="{B113085A-A5B8-4DFA-BFA4-9DA4EE8A0A19}">
-  <ds:schemaRefs>
-    <ds:schemaRef ds:uri="http://schemas.microsoft.com/office/2006/metadata/properties"/>
-    <ds:schemaRef ds:uri="http://schemas.microsoft.com/office/infopath/2007/PartnerControls"/>
-  </ds:schemaRefs>
-</ds:datastoreItem>
+<ds:datastoreItem xmlns:ds="http://schemas.openxmlformats.org/officeDocument/2006/customXml" ds:itemID="{504E20AB-476F-4AC9-864F-1B22CFE45406}"/>
 </file>
 
 <file path=customXml/itemProps4.xml><?xml version="1.0" encoding="utf-8"?>

</xml_diff>